<commit_message>
Cambios hasta limitaciones del sistema
Falta agg: Req. de Software y Hardware
</commit_message>
<xml_diff>
--- a/Fase2.1_grupo3_Yeni_Alma_Luis_Marcos.docx
+++ b/Fase2.1_grupo3_Yeni_Alma_Luis_Marcos.docx
@@ -1,13 +1,13 @@
 
 <file path=word/document.xml><?xml version="1.0" encoding="utf-8"?>
-<w:document xmlns:wpc="http://schemas.microsoft.com/office/word/2010/wordprocessingCanvas" xmlns:cx="http://schemas.microsoft.com/office/drawing/2014/chartex" xmlns:cx1="http://schemas.microsoft.com/office/drawing/2015/9/8/chartex" xmlns:mc="http://schemas.openxmlformats.org/markup-compatibility/2006" xmlns:o="urn:schemas-microsoft-com:office:office" xmlns:r="http://schemas.openxmlformats.org/officeDocument/2006/relationships" xmlns:m="http://schemas.openxmlformats.org/officeDocument/2006/math" xmlns:v="urn:schemas-microsoft-com:vml" xmlns:wp14="http://schemas.microsoft.com/office/word/2010/wordprocessingDrawing" xmlns:wp="http://schemas.openxmlformats.org/drawingml/2006/wordprocessingDrawing" xmlns:w10="urn:schemas-microsoft-com:office:word" xmlns:w="http://schemas.openxmlformats.org/wordprocessingml/2006/main" xmlns:w14="http://schemas.microsoft.com/office/word/2010/wordml" xmlns:w15="http://schemas.microsoft.com/office/word/2012/wordml" xmlns:w16se="http://schemas.microsoft.com/office/word/2015/wordml/symex" xmlns:wpg="http://schemas.microsoft.com/office/word/2010/wordprocessingGroup" xmlns:wpi="http://schemas.microsoft.com/office/word/2010/wordprocessingInk" xmlns:wne="http://schemas.microsoft.com/office/word/2006/wordml" xmlns:wps="http://schemas.microsoft.com/office/word/2010/wordprocessingShape" mc:Ignorable="w14 w15 w16se wp14">
+<w:document xmlns:wpc="http://schemas.microsoft.com/office/word/2010/wordprocessingCanvas" xmlns:cx="http://schemas.microsoft.com/office/drawing/2014/chartex" xmlns:mc="http://schemas.openxmlformats.org/markup-compatibility/2006" xmlns:o="urn:schemas-microsoft-com:office:office" xmlns:r="http://schemas.openxmlformats.org/officeDocument/2006/relationships" xmlns:m="http://schemas.openxmlformats.org/officeDocument/2006/math" xmlns:v="urn:schemas-microsoft-com:vml" xmlns:wp14="http://schemas.microsoft.com/office/word/2010/wordprocessingDrawing" xmlns:wp="http://schemas.openxmlformats.org/drawingml/2006/wordprocessingDrawing" xmlns:w10="urn:schemas-microsoft-com:office:word" xmlns:w="http://schemas.openxmlformats.org/wordprocessingml/2006/main" xmlns:w14="http://schemas.microsoft.com/office/word/2010/wordml" xmlns:w15="http://schemas.microsoft.com/office/word/2012/wordml" xmlns:w16se="http://schemas.microsoft.com/office/word/2015/wordml/symex" xmlns:wpg="http://schemas.microsoft.com/office/word/2010/wordprocessingGroup" xmlns:wpi="http://schemas.microsoft.com/office/word/2010/wordprocessingInk" xmlns:wne="http://schemas.microsoft.com/office/word/2006/wordml" xmlns:wps="http://schemas.microsoft.com/office/word/2010/wordprocessingShape" mc:Ignorable="w14 w15 w16se wp14">
   <w:body>
     <w:p>
       <w:r>
         <w:rPr>
           <w:smallCaps/>
           <w:noProof/>
-          <w:lang w:eastAsia="es-ES"/>
+          <w:lang w:val="es-PY" w:eastAsia="es-PY"/>
         </w:rPr>
         <mc:AlternateContent>
           <mc:Choice Requires="wps">
@@ -160,7 +160,7 @@
         <w:rPr>
           <w:b/>
           <w:noProof/>
-          <w:lang w:eastAsia="es-ES"/>
+          <w:lang w:val="es-PY" w:eastAsia="es-PY"/>
         </w:rPr>
         <mc:AlternateContent>
           <mc:Choice Requires="wps">
@@ -228,7 +228,7 @@
               </wp:anchor>
             </w:drawing>
           </mc:Choice>
-          <mc:Fallback>
+          <mc:Fallback xmlns:cx1="http://schemas.microsoft.com/office/drawing/2015/9/8/chartex">
             <w:pict>
               <v:rect w14:anchorId="00081C96" id="Rectángulo 10" o:spid="_x0000_s1026" alt="rectángulo" style="position:absolute;margin-left:-79.2pt;margin-top:-96pt;width:612.3pt;height:219.6pt;z-index:251660288;visibility:visible;mso-wrap-style:square;mso-height-percent:0;mso-wrap-distance-left:9pt;mso-wrap-distance-top:0;mso-wrap-distance-right:9pt;mso-wrap-distance-bottom:0;mso-position-horizontal:absolute;mso-position-horizontal-relative:text;mso-position-vertical:absolute;mso-position-vertical-relative:text;mso-height-percent:0;mso-height-relative:margin;v-text-anchor:middle" o:gfxdata="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" fillcolor="#008890 [3204]" stroked="f" strokeweight="1pt"/>
             </w:pict>
@@ -241,7 +241,7 @@
         <w:rPr>
           <w:smallCaps/>
           <w:noProof/>
-          <w:lang w:eastAsia="es-ES"/>
+          <w:lang w:val="es-PY" w:eastAsia="es-PY"/>
         </w:rPr>
         <mc:AlternateContent>
           <mc:Choice Requires="wps">
@@ -509,7 +509,7 @@
             <w:r>
               <w:rPr>
                 <w:noProof/>
-                <w:lang w:eastAsia="es-ES"/>
+                <w:lang w:val="es-PY" w:eastAsia="es-PY"/>
               </w:rPr>
               <w:drawing>
                 <wp:anchor distT="0" distB="0" distL="114300" distR="114300" simplePos="0" relativeHeight="251679744" behindDoc="0" locked="0" layoutInCell="1" allowOverlap="1" wp14:anchorId="71EAA707" wp14:editId="5216A264">
@@ -596,7 +596,7 @@
           <w:r>
             <w:rPr>
               <w:noProof/>
-              <w:lang w:eastAsia="es-ES"/>
+              <w:lang w:val="es-PY" w:eastAsia="es-PY"/>
             </w:rPr>
             <w:drawing>
               <wp:anchor distT="0" distB="0" distL="114300" distR="114300" simplePos="0" relativeHeight="251664384" behindDoc="0" locked="0" layoutInCell="1" allowOverlap="1" wp14:anchorId="2EF531DD" wp14:editId="0F86C43A">
@@ -673,7 +673,7 @@
             <w:rPr>
               <w:b/>
               <w:noProof/>
-              <w:lang w:eastAsia="es-ES"/>
+              <w:lang w:val="es-PY" w:eastAsia="es-PY"/>
             </w:rPr>
             <mc:AlternateContent>
               <mc:Choice Requires="wps">
@@ -744,7 +744,7 @@
                   </wp:anchor>
                 </w:drawing>
               </mc:Choice>
-              <mc:Fallback>
+              <mc:Fallback xmlns:cx1="http://schemas.microsoft.com/office/drawing/2015/9/8/chartex">
                 <w:pict>
                   <v:rect w14:anchorId="53F36EFE" id="Rectángulo 8" o:spid="_x0000_s1026" alt="rectángulo" style="position:absolute;margin-left:-1in;margin-top:290.7pt;width:612.3pt;height:418.05pt;z-index:-251659265;visibility:visible;mso-wrap-style:square;mso-height-percent:0;mso-wrap-distance-left:9pt;mso-wrap-distance-top:0;mso-wrap-distance-right:9pt;mso-wrap-distance-bottom:0;mso-position-horizontal:absolute;mso-position-horizontal-relative:text;mso-position-vertical:absolute;mso-position-vertical-relative:text;mso-height-percent:0;mso-height-relative:margin;v-text-anchor:middle" o:gfxdata="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" fillcolor="#404040 [2429]" stroked="f" strokeweight="1pt"/>
                 </w:pict>
@@ -755,7 +755,7 @@
             <w:rPr>
               <w:smallCaps/>
               <w:noProof/>
-              <w:lang w:eastAsia="es-ES"/>
+              <w:lang w:val="es-PY" w:eastAsia="es-PY"/>
             </w:rPr>
             <mc:AlternateContent>
               <mc:Choice Requires="wps">
@@ -886,7 +886,7 @@
             <w:rPr>
               <w:smallCaps/>
               <w:noProof/>
-              <w:lang w:eastAsia="es-ES"/>
+              <w:lang w:val="es-PY" w:eastAsia="es-PY"/>
             </w:rPr>
             <mc:AlternateContent>
               <mc:Choice Requires="wps">
@@ -1143,7 +1143,7 @@
             <w:rPr>
               <w:smallCaps/>
               <w:noProof/>
-              <w:lang w:eastAsia="es-ES"/>
+              <w:lang w:val="es-PY" w:eastAsia="es-PY"/>
             </w:rPr>
             <mc:AlternateContent>
               <mc:Choice Requires="wps">
@@ -1277,7 +1277,7 @@
             <w:rPr>
               <w:smallCaps/>
               <w:noProof/>
-              <w:lang w:eastAsia="es-ES"/>
+              <w:lang w:val="es-PY" w:eastAsia="es-PY"/>
             </w:rPr>
             <mc:AlternateContent>
               <mc:Choice Requires="wps">
@@ -1406,7 +1406,7 @@
             <w:rPr>
               <w:smallCaps/>
               <w:noProof/>
-              <w:lang w:eastAsia="es-ES"/>
+              <w:lang w:val="es-PY" w:eastAsia="es-PY"/>
             </w:rPr>
             <mc:AlternateContent>
               <mc:Choice Requires="wps">
@@ -1572,7 +1572,7 @@
                   <w:rPr>
                     <w:noProof/>
                     <w:sz w:val="72"/>
-                    <w:lang w:eastAsia="es-ES"/>
+                    <w:lang w:val="es-PY" w:eastAsia="es-PY"/>
                   </w:rPr>
                   <w:lastRenderedPageBreak/>
                   <mc:AlternateContent>
@@ -1646,7 +1646,7 @@
                         </wp:anchor>
                       </w:drawing>
                     </mc:Choice>
-                    <mc:Fallback>
+                    <mc:Fallback xmlns:cx1="http://schemas.microsoft.com/office/drawing/2015/9/8/chartex">
                       <w:pict>
                         <v:rect w14:anchorId="63998751" id="Rectángulo 3" o:spid="_x0000_s1026" alt="rectángulo" style="position:absolute;margin-left:-2.4pt;margin-top:37.55pt;width:314.2pt;height:7.5pt;z-index:251672576;visibility:visible;mso-wrap-style:square;mso-width-percent:0;mso-height-percent:0;mso-wrap-distance-left:9pt;mso-wrap-distance-top:0;mso-wrap-distance-right:9pt;mso-wrap-distance-bottom:0;mso-position-horizontal:absolute;mso-position-horizontal-relative:text;mso-position-vertical:absolute;mso-position-vertical-relative:text;mso-width-percent:0;mso-height-percent:0;mso-width-relative:margin;mso-height-relative:margin;v-text-anchor:middle" o:gfxdata="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" fillcolor="#d8d8d8 [2732]" stroked="f" strokeweight="1pt"/>
                       </w:pict>
@@ -1750,7 +1750,7 @@
                     <w:smallCaps/>
                     <w:noProof/>
                     <w:sz w:val="36"/>
-                    <w:lang w:eastAsia="es-ES"/>
+                    <w:lang w:val="es-PY" w:eastAsia="es-PY"/>
                   </w:rPr>
                   <mc:AlternateContent>
                     <mc:Choice Requires="wps">
@@ -1843,12 +1843,120 @@
                                         <w:jc w:val="both"/>
                                         <w:rPr>
                                           <w:rFonts w:ascii="Arial" w:hAnsi="Arial" w:cs="Arial"/>
+                                          <w:sz w:val="24"/>
+                                          <w:szCs w:val="24"/>
+                                          <w:lang w:bidi="es-ES"/>
+                                        </w:rPr>
+                                      </w:pPr>
+                                      <w:r>
+                                        <w:rPr>
+                                          <w:rFonts w:ascii="Arial" w:hAnsi="Arial" w:cs="Arial"/>
+                                          <w:sz w:val="24"/>
+                                          <w:szCs w:val="24"/>
+                                          <w:lang w:bidi="es-ES"/>
+                                        </w:rPr>
+                                        <w:t xml:space="preserve">El control de asistencia del personal es </w:t>
+                                      </w:r>
+                                      <w:proofErr w:type="spellStart"/>
+                                      <w:r>
+                                        <w:rPr>
+                                          <w:rFonts w:ascii="Arial" w:hAnsi="Arial" w:cs="Arial"/>
+                                          <w:sz w:val="24"/>
+                                          <w:szCs w:val="24"/>
+                                          <w:lang w:bidi="es-ES"/>
+                                        </w:rPr>
+                                        <w:t>mas</w:t>
+                                      </w:r>
+                                      <w:proofErr w:type="spellEnd"/>
+                                      <w:r>
+                                        <w:rPr>
+                                          <w:rFonts w:ascii="Arial" w:hAnsi="Arial" w:cs="Arial"/>
+                                          <w:sz w:val="24"/>
+                                          <w:szCs w:val="24"/>
+                                          <w:lang w:bidi="es-ES"/>
+                                        </w:rPr>
+                                        <w:t xml:space="preserve"> que </w:t>
+                                      </w:r>
+                                      <w:proofErr w:type="spellStart"/>
+                                      <w:r>
+                                        <w:rPr>
+                                          <w:rFonts w:ascii="Arial" w:hAnsi="Arial" w:cs="Arial"/>
+                                          <w:sz w:val="24"/>
+                                          <w:szCs w:val="24"/>
+                                          <w:lang w:bidi="es-ES"/>
+                                        </w:rPr>
+                                        <w:t>escencial</w:t>
+                                      </w:r>
+                                      <w:proofErr w:type="spellEnd"/>
+                                      <w:r>
+                                        <w:rPr>
+                                          <w:rFonts w:ascii="Arial" w:hAnsi="Arial" w:cs="Arial"/>
+                                          <w:sz w:val="24"/>
+                                          <w:szCs w:val="24"/>
+                                          <w:lang w:bidi="es-ES"/>
+                                        </w:rPr>
+                                        <w:t xml:space="preserve"> para toda organización, ya que gracias a este se detiene un mejor control tanto de la entrada como de la salida de los colaboradores, motivo por el cual se facilita la tedio</w:t>
+                                      </w:r>
+                                      <w:r>
+                                        <w:rPr>
+                                          <w:rFonts w:ascii="Arial" w:hAnsi="Arial" w:cs="Arial"/>
+                                          <w:sz w:val="24"/>
+                                          <w:szCs w:val="24"/>
+                                          <w:lang w:bidi="es-ES"/>
+                                        </w:rPr>
+                                        <w:t xml:space="preserve">sa tarea de calcular salarios, horas extras, descuentos por llegada tardía, etc. Viendo la necesidad de la empresa “YALM” de complementar </w:t>
+                                      </w:r>
+                                      <w:proofErr w:type="gramStart"/>
+                                      <w:r>
+                                        <w:rPr>
+                                          <w:rFonts w:ascii="Arial" w:hAnsi="Arial" w:cs="Arial"/>
+                                          <w:sz w:val="24"/>
+                                          <w:szCs w:val="24"/>
+                                          <w:lang w:bidi="es-ES"/>
+                                        </w:rPr>
+                                        <w:t>sus sistema</w:t>
+                                      </w:r>
+                                      <w:proofErr w:type="gramEnd"/>
+                                      <w:r>
+                                        <w:rPr>
+                                          <w:rFonts w:ascii="Arial" w:hAnsi="Arial" w:cs="Arial"/>
+                                          <w:sz w:val="24"/>
+                                          <w:szCs w:val="24"/>
+                                          <w:lang w:bidi="es-ES"/>
+                                        </w:rPr>
+                                        <w:t xml:space="preserve"> de pago de salarios, presentamos </w:t>
+                                      </w:r>
+                                      <w:r>
+                                        <w:rPr>
+                                          <w:rFonts w:ascii="Arial" w:hAnsi="Arial" w:cs="Arial"/>
+                                          <w:b/>
                                           <w:i/>
                                           <w:sz w:val="24"/>
                                           <w:szCs w:val="24"/>
                                           <w:lang w:bidi="es-ES"/>
                                         </w:rPr>
-                                      </w:pPr>
+                                        <w:t xml:space="preserve">ASISPER, </w:t>
+                                      </w:r>
+                                      <w:r>
+                                        <w:rPr>
+                                          <w:rFonts w:ascii="Arial" w:hAnsi="Arial" w:cs="Arial"/>
+                                          <w:sz w:val="24"/>
+                                          <w:szCs w:val="24"/>
+                                          <w:lang w:bidi="es-ES"/>
+                                        </w:rPr>
+                                        <w:t xml:space="preserve">un sistema cuyo funcionamiento y características veremos a </w:t>
+                                      </w:r>
+                                      <w:proofErr w:type="spellStart"/>
+                                      <w:r>
+                                        <w:rPr>
+                                          <w:rFonts w:ascii="Arial" w:hAnsi="Arial" w:cs="Arial"/>
+                                          <w:sz w:val="24"/>
+                                          <w:szCs w:val="24"/>
+                                          <w:lang w:bidi="es-ES"/>
+                                        </w:rPr>
+                                        <w:t>continuacion</w:t>
+                                      </w:r>
+                                      <w:proofErr w:type="spellEnd"/>
                                     </w:p>
                                     <w:p>
                                       <w:pPr>
@@ -2067,12 +2175,120 @@
                                   <w:jc w:val="both"/>
                                   <w:rPr>
                                     <w:rFonts w:ascii="Arial" w:hAnsi="Arial" w:cs="Arial"/>
+                                    <w:sz w:val="24"/>
+                                    <w:szCs w:val="24"/>
+                                    <w:lang w:bidi="es-ES"/>
+                                  </w:rPr>
+                                </w:pPr>
+                                <w:r>
+                                  <w:rPr>
+                                    <w:rFonts w:ascii="Arial" w:hAnsi="Arial" w:cs="Arial"/>
+                                    <w:sz w:val="24"/>
+                                    <w:szCs w:val="24"/>
+                                    <w:lang w:bidi="es-ES"/>
+                                  </w:rPr>
+                                  <w:t xml:space="preserve">El control de asistencia del personal es </w:t>
+                                </w:r>
+                                <w:proofErr w:type="spellStart"/>
+                                <w:r>
+                                  <w:rPr>
+                                    <w:rFonts w:ascii="Arial" w:hAnsi="Arial" w:cs="Arial"/>
+                                    <w:sz w:val="24"/>
+                                    <w:szCs w:val="24"/>
+                                    <w:lang w:bidi="es-ES"/>
+                                  </w:rPr>
+                                  <w:t>mas</w:t>
+                                </w:r>
+                                <w:proofErr w:type="spellEnd"/>
+                                <w:r>
+                                  <w:rPr>
+                                    <w:rFonts w:ascii="Arial" w:hAnsi="Arial" w:cs="Arial"/>
+                                    <w:sz w:val="24"/>
+                                    <w:szCs w:val="24"/>
+                                    <w:lang w:bidi="es-ES"/>
+                                  </w:rPr>
+                                  <w:t xml:space="preserve"> que </w:t>
+                                </w:r>
+                                <w:proofErr w:type="spellStart"/>
+                                <w:r>
+                                  <w:rPr>
+                                    <w:rFonts w:ascii="Arial" w:hAnsi="Arial" w:cs="Arial"/>
+                                    <w:sz w:val="24"/>
+                                    <w:szCs w:val="24"/>
+                                    <w:lang w:bidi="es-ES"/>
+                                  </w:rPr>
+                                  <w:t>escencial</w:t>
+                                </w:r>
+                                <w:proofErr w:type="spellEnd"/>
+                                <w:r>
+                                  <w:rPr>
+                                    <w:rFonts w:ascii="Arial" w:hAnsi="Arial" w:cs="Arial"/>
+                                    <w:sz w:val="24"/>
+                                    <w:szCs w:val="24"/>
+                                    <w:lang w:bidi="es-ES"/>
+                                  </w:rPr>
+                                  <w:t xml:space="preserve"> para toda organización, ya que gracias a este se detiene un mejor control tanto de la entrada como de la salida de los colaboradores, motivo por el cual se facilita la tedio</w:t>
+                                </w:r>
+                                <w:r>
+                                  <w:rPr>
+                                    <w:rFonts w:ascii="Arial" w:hAnsi="Arial" w:cs="Arial"/>
+                                    <w:sz w:val="24"/>
+                                    <w:szCs w:val="24"/>
+                                    <w:lang w:bidi="es-ES"/>
+                                  </w:rPr>
+                                  <w:t xml:space="preserve">sa tarea de calcular salarios, horas extras, descuentos por llegada tardía, etc. Viendo la necesidad de la empresa “YALM” de complementar </w:t>
+                                </w:r>
+                                <w:proofErr w:type="gramStart"/>
+                                <w:r>
+                                  <w:rPr>
+                                    <w:rFonts w:ascii="Arial" w:hAnsi="Arial" w:cs="Arial"/>
+                                    <w:sz w:val="24"/>
+                                    <w:szCs w:val="24"/>
+                                    <w:lang w:bidi="es-ES"/>
+                                  </w:rPr>
+                                  <w:t>sus sistema</w:t>
+                                </w:r>
+                                <w:proofErr w:type="gramEnd"/>
+                                <w:r>
+                                  <w:rPr>
+                                    <w:rFonts w:ascii="Arial" w:hAnsi="Arial" w:cs="Arial"/>
+                                    <w:sz w:val="24"/>
+                                    <w:szCs w:val="24"/>
+                                    <w:lang w:bidi="es-ES"/>
+                                  </w:rPr>
+                                  <w:t xml:space="preserve"> de pago de salarios, presentamos </w:t>
+                                </w:r>
+                                <w:r>
+                                  <w:rPr>
+                                    <w:rFonts w:ascii="Arial" w:hAnsi="Arial" w:cs="Arial"/>
+                                    <w:b/>
                                     <w:i/>
                                     <w:sz w:val="24"/>
                                     <w:szCs w:val="24"/>
                                     <w:lang w:bidi="es-ES"/>
                                   </w:rPr>
-                                </w:pPr>
+                                  <w:t xml:space="preserve">ASISPER, </w:t>
+                                </w:r>
+                                <w:r>
+                                  <w:rPr>
+                                    <w:rFonts w:ascii="Arial" w:hAnsi="Arial" w:cs="Arial"/>
+                                    <w:sz w:val="24"/>
+                                    <w:szCs w:val="24"/>
+                                    <w:lang w:bidi="es-ES"/>
+                                  </w:rPr>
+                                  <w:t xml:space="preserve">un sistema cuyo funcionamiento y características veremos a </w:t>
+                                </w:r>
+                                <w:proofErr w:type="spellStart"/>
+                                <w:r>
+                                  <w:rPr>
+                                    <w:rFonts w:ascii="Arial" w:hAnsi="Arial" w:cs="Arial"/>
+                                    <w:sz w:val="24"/>
+                                    <w:szCs w:val="24"/>
+                                    <w:lang w:bidi="es-ES"/>
+                                  </w:rPr>
+                                  <w:t>continuacion</w:t>
+                                </w:r>
+                                <w:proofErr w:type="spellEnd"/>
                               </w:p>
                               <w:p>
                                 <w:pPr>
@@ -2291,24 +2507,96 @@
       <w:r>
         <w:rPr>
           <w:rFonts w:ascii="Arial" w:hAnsi="Arial" w:cs="Arial"/>
+          <w:i/>
+          <w:noProof/>
+          <w:sz w:val="24"/>
+          <w:szCs w:val="24"/>
+          <w:lang w:val="es-PY" w:eastAsia="es-PY"/>
+        </w:rPr>
+        <w:lastRenderedPageBreak/>
+        <w:drawing>
+          <wp:anchor distT="0" distB="0" distL="114300" distR="114300" simplePos="0" relativeHeight="251688960" behindDoc="0" locked="0" layoutInCell="1" allowOverlap="1">
+            <wp:simplePos x="0" y="0"/>
+            <wp:positionH relativeFrom="column">
+              <wp:posOffset>400050</wp:posOffset>
+            </wp:positionH>
+            <wp:positionV relativeFrom="paragraph">
+              <wp:posOffset>2952750</wp:posOffset>
+            </wp:positionV>
+            <wp:extent cx="5429250" cy="5619750"/>
+            <wp:effectExtent l="0" t="0" r="0" b="0"/>
+            <wp:wrapNone/>
+            <wp:docPr id="6" name="Imagen 6"/>
+            <wp:cNvGraphicFramePr>
+              <a:graphicFrameLocks xmlns:a="http://schemas.openxmlformats.org/drawingml/2006/main" noChangeAspect="1"/>
+            </wp:cNvGraphicFramePr>
+            <a:graphic xmlns:a="http://schemas.openxmlformats.org/drawingml/2006/main">
+              <a:graphicData uri="http://schemas.openxmlformats.org/drawingml/2006/picture">
+                <pic:pic xmlns:pic="http://schemas.openxmlformats.org/drawingml/2006/picture">
+                  <pic:nvPicPr>
+                    <pic:cNvPr id="0" name="Picture 1"/>
+                    <pic:cNvPicPr>
+                      <a:picLocks noChangeAspect="1" noChangeArrowheads="1"/>
+                    </pic:cNvPicPr>
+                  </pic:nvPicPr>
+                  <pic:blipFill>
+                    <a:blip r:embed="rId11">
+                      <a:extLst>
+                        <a:ext uri="{28A0092B-C50C-407E-A947-70E740481C1C}">
+                          <a14:useLocalDpi xmlns:a14="http://schemas.microsoft.com/office/drawing/2010/main" val="0"/>
+                        </a:ext>
+                      </a:extLst>
+                    </a:blip>
+                    <a:srcRect/>
+                    <a:stretch>
+                      <a:fillRect/>
+                    </a:stretch>
+                  </pic:blipFill>
+                  <pic:spPr bwMode="auto">
+                    <a:xfrm>
+                      <a:off x="0" y="0"/>
+                      <a:ext cx="5429689" cy="5620204"/>
+                    </a:xfrm>
+                    <a:prstGeom prst="rect">
+                      <a:avLst/>
+                    </a:prstGeom>
+                    <a:noFill/>
+                    <a:ln>
+                      <a:noFill/>
+                    </a:ln>
+                  </pic:spPr>
+                </pic:pic>
+              </a:graphicData>
+            </a:graphic>
+            <wp14:sizeRelH relativeFrom="margin">
+              <wp14:pctWidth>0</wp14:pctWidth>
+            </wp14:sizeRelH>
+            <wp14:sizeRelV relativeFrom="margin">
+              <wp14:pctHeight>0</wp14:pctHeight>
+            </wp14:sizeRelV>
+          </wp:anchor>
+        </w:drawing>
+      </w:r>
+      <w:r>
+        <w:rPr>
+          <w:rFonts w:ascii="Arial" w:hAnsi="Arial" w:cs="Arial"/>
           <w:smallCaps/>
           <w:noProof/>
           <w:sz w:val="36"/>
-          <w:lang w:eastAsia="es-ES"/>
+          <w:lang w:val="es-PY" w:eastAsia="es-PY"/>
         </w:rPr>
-        <w:lastRenderedPageBreak/>
         <mc:AlternateContent>
           <mc:Choice Requires="wps">
             <w:drawing>
               <wp:anchor distT="0" distB="0" distL="114300" distR="114300" simplePos="0" relativeHeight="251665408" behindDoc="0" locked="0" layoutInCell="1" allowOverlap="1" wp14:anchorId="27958085" wp14:editId="2D703DBE">
                 <wp:simplePos x="0" y="0"/>
                 <wp:positionH relativeFrom="column">
-                  <wp:posOffset>362607</wp:posOffset>
+                  <wp:posOffset>400050</wp:posOffset>
                 </wp:positionH>
                 <wp:positionV relativeFrom="paragraph">
-                  <wp:posOffset>-15766</wp:posOffset>
+                  <wp:posOffset>-19050</wp:posOffset>
                 </wp:positionV>
-                <wp:extent cx="5877122" cy="9572625"/>
+                <wp:extent cx="5429250" cy="9572625"/>
                 <wp:effectExtent l="0" t="0" r="0" b="9525"/>
                 <wp:wrapNone/>
                 <wp:docPr id="31" name="Cuadro de texto 31"/>
@@ -2320,7 +2608,7 @@
                       <wps:spPr>
                         <a:xfrm>
                           <a:off x="0" y="0"/>
-                          <a:ext cx="5877122" cy="9572625"/>
+                          <a:ext cx="5429250" cy="9572625"/>
                         </a:xfrm>
                         <a:prstGeom prst="rect">
                           <a:avLst/>
@@ -2522,64 +2810,6 @@
                                 <w:lang w:bidi="es-ES"/>
                               </w:rPr>
                             </w:pPr>
-                            <w:r>
-                              <w:rPr>
-                                <w:rFonts w:ascii="Arial" w:hAnsi="Arial" w:cs="Arial"/>
-                                <w:i/>
-                                <w:noProof/>
-                                <w:sz w:val="24"/>
-                                <w:szCs w:val="24"/>
-                                <w:lang w:eastAsia="es-ES"/>
-                              </w:rPr>
-                              <w:drawing>
-                                <wp:inline distT="0" distB="0" distL="0" distR="0" wp14:anchorId="13826785" wp14:editId="0CCA1C61">
-                                  <wp:extent cx="5325470" cy="6177280"/>
-                                  <wp:effectExtent l="0" t="0" r="8890" b="0"/>
-                                  <wp:docPr id="6" name="Imagen 6"/>
-                                  <wp:cNvGraphicFramePr>
-                                    <a:graphicFrameLocks xmlns:a="http://schemas.openxmlformats.org/drawingml/2006/main" noChangeAspect="1"/>
-                                  </wp:cNvGraphicFramePr>
-                                  <a:graphic xmlns:a="http://schemas.openxmlformats.org/drawingml/2006/main">
-                                    <a:graphicData uri="http://schemas.openxmlformats.org/drawingml/2006/picture">
-                                      <pic:pic xmlns:pic="http://schemas.openxmlformats.org/drawingml/2006/picture">
-                                        <pic:nvPicPr>
-                                          <pic:cNvPr id="0" name="Picture 1"/>
-                                          <pic:cNvPicPr>
-                                            <a:picLocks noChangeAspect="1" noChangeArrowheads="1"/>
-                                          </pic:cNvPicPr>
-                                        </pic:nvPicPr>
-                                        <pic:blipFill>
-                                          <a:blip r:embed="rId11">
-                                            <a:extLst>
-                                              <a:ext uri="{28A0092B-C50C-407E-A947-70E740481C1C}">
-                                                <a14:useLocalDpi xmlns:a14="http://schemas.microsoft.com/office/drawing/2010/main" val="0"/>
-                                              </a:ext>
-                                            </a:extLst>
-                                          </a:blip>
-                                          <a:srcRect/>
-                                          <a:stretch>
-                                            <a:fillRect/>
-                                          </a:stretch>
-                                        </pic:blipFill>
-                                        <pic:spPr bwMode="auto">
-                                          <a:xfrm>
-                                            <a:off x="0" y="0"/>
-                                            <a:ext cx="5332004" cy="6184860"/>
-                                          </a:xfrm>
-                                          <a:prstGeom prst="rect">
-                                            <a:avLst/>
-                                          </a:prstGeom>
-                                          <a:noFill/>
-                                          <a:ln>
-                                            <a:noFill/>
-                                          </a:ln>
-                                        </pic:spPr>
-                                      </pic:pic>
-                                    </a:graphicData>
-                                  </a:graphic>
-                                </wp:inline>
-                              </w:drawing>
-                            </w:r>
                           </w:p>
                           <w:p>
                             <w:pPr>
@@ -2738,7 +2968,7 @@
           </mc:Choice>
           <mc:Fallback>
             <w:pict>
-              <v:shape w14:anchorId="27958085" id="Cuadro de texto 31" o:spid="_x0000_s1034" type="#_x0000_t202" style="position:absolute;margin-left:28.55pt;margin-top:-1.25pt;width:462.75pt;height:753.75pt;z-index:251665408;visibility:visible;mso-wrap-style:square;mso-width-percent:0;mso-height-percent:0;mso-wrap-distance-left:9pt;mso-wrap-distance-top:0;mso-wrap-distance-right:9pt;mso-wrap-distance-bottom:0;mso-position-horizontal:absolute;mso-position-horizontal-relative:text;mso-position-vertical:absolute;mso-position-vertical-relative:text;mso-width-percent:0;mso-height-percent:0;mso-width-relative:margin;mso-height-relative:margin;v-text-anchor:top" o:gfxdata="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" filled="f" stroked="f">
+              <v:shape w14:anchorId="27958085" id="Cuadro de texto 31" o:spid="_x0000_s1034" type="#_x0000_t202" style="position:absolute;margin-left:31.5pt;margin-top:-1.5pt;width:427.5pt;height:753.75pt;z-index:251665408;visibility:visible;mso-wrap-style:square;mso-width-percent:0;mso-height-percent:0;mso-wrap-distance-left:9pt;mso-wrap-distance-top:0;mso-wrap-distance-right:9pt;mso-wrap-distance-bottom:0;mso-position-horizontal:absolute;mso-position-horizontal-relative:text;mso-position-vertical:absolute;mso-position-vertical-relative:text;mso-width-percent:0;mso-height-percent:0;mso-width-relative:margin;mso-height-relative:margin;v-text-anchor:top" o:gfxdata="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" filled="f" stroked="f">
                 <v:textbox>
                   <w:txbxContent>
                     <w:p>
@@ -2917,64 +3147,6 @@
                           <w:lang w:bidi="es-ES"/>
                         </w:rPr>
                       </w:pPr>
-                      <w:r>
-                        <w:rPr>
-                          <w:rFonts w:ascii="Arial" w:hAnsi="Arial" w:cs="Arial"/>
-                          <w:i/>
-                          <w:noProof/>
-                          <w:sz w:val="24"/>
-                          <w:szCs w:val="24"/>
-                          <w:lang w:eastAsia="es-ES"/>
-                        </w:rPr>
-                        <w:drawing>
-                          <wp:inline distT="0" distB="0" distL="0" distR="0" wp14:anchorId="13826785" wp14:editId="0CCA1C61">
-                            <wp:extent cx="5325470" cy="6177280"/>
-                            <wp:effectExtent l="0" t="0" r="8890" b="0"/>
-                            <wp:docPr id="6" name="Imagen 6"/>
-                            <wp:cNvGraphicFramePr>
-                              <a:graphicFrameLocks xmlns:a="http://schemas.openxmlformats.org/drawingml/2006/main" noChangeAspect="1"/>
-                            </wp:cNvGraphicFramePr>
-                            <a:graphic xmlns:a="http://schemas.openxmlformats.org/drawingml/2006/main">
-                              <a:graphicData uri="http://schemas.openxmlformats.org/drawingml/2006/picture">
-                                <pic:pic xmlns:pic="http://schemas.openxmlformats.org/drawingml/2006/picture">
-                                  <pic:nvPicPr>
-                                    <pic:cNvPr id="0" name="Picture 1"/>
-                                    <pic:cNvPicPr>
-                                      <a:picLocks noChangeAspect="1" noChangeArrowheads="1"/>
-                                    </pic:cNvPicPr>
-                                  </pic:nvPicPr>
-                                  <pic:blipFill>
-                                    <a:blip r:embed="rId11">
-                                      <a:extLst>
-                                        <a:ext uri="{28A0092B-C50C-407E-A947-70E740481C1C}">
-                                          <a14:useLocalDpi xmlns:a14="http://schemas.microsoft.com/office/drawing/2010/main" val="0"/>
-                                        </a:ext>
-                                      </a:extLst>
-                                    </a:blip>
-                                    <a:srcRect/>
-                                    <a:stretch>
-                                      <a:fillRect/>
-                                    </a:stretch>
-                                  </pic:blipFill>
-                                  <pic:spPr bwMode="auto">
-                                    <a:xfrm>
-                                      <a:off x="0" y="0"/>
-                                      <a:ext cx="5332004" cy="6184860"/>
-                                    </a:xfrm>
-                                    <a:prstGeom prst="rect">
-                                      <a:avLst/>
-                                    </a:prstGeom>
-                                    <a:noFill/>
-                                    <a:ln>
-                                      <a:noFill/>
-                                    </a:ln>
-                                  </pic:spPr>
-                                </pic:pic>
-                              </a:graphicData>
-                            </a:graphic>
-                          </wp:inline>
-                        </w:drawing>
-                      </w:r>
                     </w:p>
                     <w:p>
                       <w:pPr>
@@ -3131,7 +3303,7 @@
         <w:rPr>
           <w:b/>
           <w:noProof/>
-          <w:lang w:eastAsia="es-ES"/>
+          <w:lang w:val="es-PY" w:eastAsia="es-PY"/>
         </w:rPr>
         <w:lastRenderedPageBreak/>
         <mc:AlternateContent>
@@ -3679,7 +3851,7 @@
         <w:rPr>
           <w:b/>
           <w:noProof/>
-          <w:lang w:eastAsia="es-ES"/>
+          <w:lang w:val="es-PY" w:eastAsia="es-PY"/>
         </w:rPr>
         <w:lastRenderedPageBreak/>
         <mc:AlternateContent>
@@ -4081,7 +4253,313 @@
                                 <w:rFonts w:ascii="Arial" w:hAnsi="Arial" w:cs="Arial"/>
                                 <w:color w:val="00656B" w:themeColor="accent1" w:themeShade="BF"/>
                                 <w:spacing w:val="20"/>
-                                <w:sz w:val="24"/>
+                                <w:sz w:val="28"/>
+                                <w:szCs w:val="24"/>
+                                <w:lang w:bidi="es-ES"/>
+                              </w:rPr>
+                            </w:pPr>
+                          </w:p>
+                          <w:p>
+                            <w:pPr>
+                              <w:spacing w:after="0" w:line="360" w:lineRule="auto"/>
+                              <w:jc w:val="both"/>
+                              <w:rPr>
+                                <w:rFonts w:ascii="Arial" w:hAnsi="Arial" w:cs="Arial"/>
+                                <w:sz w:val="24"/>
+                              </w:rPr>
+                            </w:pPr>
+                            <w:proofErr w:type="gramStart"/>
+                            <w:r>
+                              <w:rPr>
+                                <w:rFonts w:ascii="Arial" w:hAnsi="Arial" w:cs="Arial"/>
+                                <w:b/>
+                                <w:i/>
+                                <w:sz w:val="24"/>
+                              </w:rPr>
+                              <w:t>ASISPER</w:t>
+                            </w:r>
+                            <w:r>
+                              <w:rPr>
+                                <w:rFonts w:ascii="Arial" w:hAnsi="Arial" w:cs="Arial"/>
+                                <w:b/>
+                                <w:i/>
+                                <w:sz w:val="24"/>
+                              </w:rPr>
+                              <w:t xml:space="preserve"> </w:t>
+                            </w:r>
+                            <w:r>
+                              <w:rPr>
+                                <w:rFonts w:ascii="Arial" w:hAnsi="Arial" w:cs="Arial"/>
+                                <w:sz w:val="24"/>
+                              </w:rPr>
+                              <w:t xml:space="preserve"> le</w:t>
+                            </w:r>
+                            <w:proofErr w:type="gramEnd"/>
+                            <w:r>
+                              <w:rPr>
+                                <w:rFonts w:ascii="Arial" w:hAnsi="Arial" w:cs="Arial"/>
+                                <w:sz w:val="24"/>
+                              </w:rPr>
+                              <w:t xml:space="preserve"> permitirá:</w:t>
+                            </w:r>
+                          </w:p>
+                          <w:p>
+                            <w:pPr>
+                              <w:pStyle w:val="Prrafodelista"/>
+                              <w:numPr>
+                                <w:ilvl w:val="0"/>
+                                <w:numId w:val="24"/>
+                              </w:numPr>
+                              <w:spacing w:after="0" w:line="360" w:lineRule="auto"/>
+                              <w:jc w:val="both"/>
+                              <w:rPr>
+                                <w:rFonts w:ascii="Arial" w:hAnsi="Arial" w:cs="Arial"/>
+                                <w:sz w:val="24"/>
+                              </w:rPr>
+                            </w:pPr>
+                            <w:r>
+                              <w:rPr>
+                                <w:rFonts w:ascii="Arial" w:hAnsi="Arial" w:cs="Arial"/>
+                                <w:sz w:val="24"/>
+                              </w:rPr>
+                              <w:t>R</w:t>
+                            </w:r>
+                            <w:r>
+                              <w:rPr>
+                                <w:rFonts w:ascii="Arial" w:hAnsi="Arial" w:cs="Arial"/>
+                                <w:sz w:val="24"/>
+                              </w:rPr>
+                              <w:t>egistro de la entrada y salida del personal</w:t>
+                            </w:r>
+                          </w:p>
+                          <w:p>
+                            <w:pPr>
+                              <w:pStyle w:val="Prrafodelista"/>
+                              <w:numPr>
+                                <w:ilvl w:val="0"/>
+                                <w:numId w:val="21"/>
+                              </w:numPr>
+                              <w:spacing w:after="0" w:line="360" w:lineRule="auto"/>
+                              <w:jc w:val="both"/>
+                              <w:rPr>
+                                <w:rFonts w:ascii="Arial" w:hAnsi="Arial" w:cs="Arial"/>
+                                <w:sz w:val="24"/>
+                              </w:rPr>
+                            </w:pPr>
+                            <w:r>
+                              <w:rPr>
+                                <w:rFonts w:ascii="Arial" w:hAnsi="Arial" w:cs="Arial"/>
+                                <w:sz w:val="24"/>
+                              </w:rPr>
+                              <w:t>Realizar consultas o reportes de asistencia</w:t>
+                            </w:r>
+                          </w:p>
+                          <w:p>
+                            <w:pPr>
+                              <w:pStyle w:val="Prrafodelista"/>
+                              <w:numPr>
+                                <w:ilvl w:val="0"/>
+                                <w:numId w:val="21"/>
+                              </w:numPr>
+                              <w:spacing w:after="0" w:line="360" w:lineRule="auto"/>
+                              <w:jc w:val="both"/>
+                              <w:rPr>
+                                <w:rFonts w:ascii="Arial" w:hAnsi="Arial" w:cs="Arial"/>
+                                <w:sz w:val="24"/>
+                              </w:rPr>
+                            </w:pPr>
+                            <w:r>
+                              <w:rPr>
+                                <w:rFonts w:ascii="Arial" w:hAnsi="Arial" w:cs="Arial"/>
+                                <w:sz w:val="24"/>
+                              </w:rPr>
+                              <w:t>Impresión de reportes de asistencia</w:t>
+                            </w:r>
+                          </w:p>
+                          <w:p>
+                            <w:pPr>
+                              <w:pStyle w:val="Prrafodelista"/>
+                              <w:numPr>
+                                <w:ilvl w:val="0"/>
+                                <w:numId w:val="21"/>
+                              </w:numPr>
+                              <w:spacing w:after="0" w:line="360" w:lineRule="auto"/>
+                              <w:jc w:val="both"/>
+                              <w:rPr>
+                                <w:rFonts w:ascii="Arial" w:hAnsi="Arial" w:cs="Arial"/>
+                                <w:sz w:val="24"/>
+                              </w:rPr>
+                            </w:pPr>
+                            <w:r>
+                              <w:rPr>
+                                <w:rFonts w:ascii="Arial" w:hAnsi="Arial" w:cs="Arial"/>
+                                <w:sz w:val="24"/>
+                              </w:rPr>
+                              <w:t xml:space="preserve">Agregar o eliminar (personal, departamentos, tipos de usuarios </w:t>
+                            </w:r>
+                            <w:proofErr w:type="spellStart"/>
+                            <w:r>
+                              <w:rPr>
+                                <w:rFonts w:ascii="Arial" w:hAnsi="Arial" w:cs="Arial"/>
+                                <w:sz w:val="24"/>
+                              </w:rPr>
+                              <w:t>etc</w:t>
+                            </w:r>
+                            <w:proofErr w:type="spellEnd"/>
+                            <w:r>
+                              <w:rPr>
+                                <w:rFonts w:ascii="Arial" w:hAnsi="Arial" w:cs="Arial"/>
+                                <w:sz w:val="24"/>
+                              </w:rPr>
+                              <w:t>)</w:t>
+                            </w:r>
+                          </w:p>
+                          <w:p>
+                            <w:pPr>
+                              <w:pStyle w:val="Prrafodelista"/>
+                              <w:numPr>
+                                <w:ilvl w:val="0"/>
+                                <w:numId w:val="21"/>
+                              </w:numPr>
+                              <w:spacing w:after="0" w:line="360" w:lineRule="auto"/>
+                              <w:jc w:val="both"/>
+                              <w:rPr>
+                                <w:rFonts w:ascii="Arial" w:hAnsi="Arial" w:cs="Arial"/>
+                                <w:sz w:val="24"/>
+                              </w:rPr>
+                            </w:pPr>
+                            <w:r>
+                              <w:rPr>
+                                <w:rFonts w:ascii="Arial" w:hAnsi="Arial" w:cs="Arial"/>
+                                <w:sz w:val="24"/>
+                              </w:rPr>
+                              <w:t>Clasificación del personal según el departamento en el que se encuentra y cargo que ejerce</w:t>
+                            </w:r>
+                          </w:p>
+                          <w:p>
+                            <w:pPr>
+                              <w:pStyle w:val="Prrafodelista"/>
+                              <w:spacing w:after="0" w:line="360" w:lineRule="auto"/>
+                              <w:jc w:val="both"/>
+                              <w:rPr>
+                                <w:rFonts w:ascii="Arial" w:hAnsi="Arial" w:cs="Arial"/>
+                                <w:sz w:val="24"/>
+                              </w:rPr>
+                            </w:pPr>
+                          </w:p>
+                          <w:p>
+                            <w:pPr>
+                              <w:spacing w:after="0" w:line="360" w:lineRule="auto"/>
+                              <w:jc w:val="both"/>
+                              <w:rPr>
+                                <w:rFonts w:ascii="Arial" w:hAnsi="Arial" w:cs="Arial"/>
+                                <w:sz w:val="24"/>
+                              </w:rPr>
+                            </w:pPr>
+                            <w:r>
+                              <w:rPr>
+                                <w:rFonts w:ascii="Arial" w:hAnsi="Arial" w:cs="Arial"/>
+                                <w:sz w:val="24"/>
+                              </w:rPr>
+                              <w:t>Sus limitaciones son:</w:t>
+                            </w:r>
+                          </w:p>
+                          <w:p>
+                            <w:pPr>
+                              <w:pStyle w:val="Prrafodelista"/>
+                              <w:numPr>
+                                <w:ilvl w:val="0"/>
+                                <w:numId w:val="22"/>
+                              </w:numPr>
+                              <w:spacing w:after="0" w:line="360" w:lineRule="auto"/>
+                              <w:jc w:val="both"/>
+                              <w:rPr>
+                                <w:rFonts w:ascii="Arial" w:hAnsi="Arial" w:cs="Arial"/>
+                                <w:sz w:val="24"/>
+                              </w:rPr>
+                            </w:pPr>
+                            <w:r>
+                              <w:rPr>
+                                <w:rFonts w:ascii="Arial" w:hAnsi="Arial" w:cs="Arial"/>
+                                <w:sz w:val="24"/>
+                              </w:rPr>
+                              <w:t>Cá</w:t>
+                            </w:r>
+                            <w:r>
+                              <w:rPr>
+                                <w:rFonts w:ascii="Arial" w:hAnsi="Arial" w:cs="Arial"/>
+                                <w:sz w:val="24"/>
+                              </w:rPr>
+                              <w:t>lculo del salario</w:t>
+                            </w:r>
+                            <w:r>
+                              <w:rPr>
+                                <w:rFonts w:ascii="Arial" w:hAnsi="Arial" w:cs="Arial"/>
+                                <w:sz w:val="24"/>
+                              </w:rPr>
+                              <w:t>.</w:t>
+                            </w:r>
+                          </w:p>
+                          <w:p>
+                            <w:pPr>
+                              <w:pStyle w:val="Prrafodelista"/>
+                              <w:numPr>
+                                <w:ilvl w:val="0"/>
+                                <w:numId w:val="22"/>
+                              </w:numPr>
+                              <w:spacing w:after="0" w:line="360" w:lineRule="auto"/>
+                              <w:jc w:val="both"/>
+                              <w:rPr>
+                                <w:rFonts w:ascii="Arial" w:hAnsi="Arial" w:cs="Arial"/>
+                                <w:sz w:val="24"/>
+                              </w:rPr>
+                            </w:pPr>
+                            <w:r>
+                              <w:rPr>
+                                <w:rFonts w:ascii="Arial" w:hAnsi="Arial" w:cs="Arial"/>
+                                <w:sz w:val="24"/>
+                              </w:rPr>
+                              <w:t>Cálculo de descuentos por llegadas tardías</w:t>
+                            </w:r>
+                            <w:r>
+                              <w:rPr>
+                                <w:rFonts w:ascii="Arial" w:hAnsi="Arial" w:cs="Arial"/>
+                                <w:sz w:val="24"/>
+                              </w:rPr>
+                              <w:t>.</w:t>
+                            </w:r>
+                          </w:p>
+                          <w:p>
+                            <w:pPr>
+                              <w:pStyle w:val="Prrafodelista"/>
+                              <w:numPr>
+                                <w:ilvl w:val="0"/>
+                                <w:numId w:val="22"/>
+                              </w:numPr>
+                              <w:spacing w:after="0" w:line="360" w:lineRule="auto"/>
+                              <w:jc w:val="both"/>
+                              <w:rPr>
+                                <w:rFonts w:ascii="Arial" w:hAnsi="Arial" w:cs="Arial"/>
+                                <w:sz w:val="24"/>
+                              </w:rPr>
+                            </w:pPr>
+                            <w:r>
+                              <w:rPr>
+                                <w:rFonts w:ascii="Arial" w:hAnsi="Arial" w:cs="Arial"/>
+                                <w:sz w:val="24"/>
+                              </w:rPr>
+                              <w:t>Calculo de pago por horas extras.</w:t>
+                            </w:r>
+                          </w:p>
+                          <w:p>
+                            <w:pPr>
+                              <w:spacing w:line="360" w:lineRule="auto"/>
+                              <w:jc w:val="both"/>
+                              <w:rPr>
+                                <w:rFonts w:ascii="Arial" w:hAnsi="Arial" w:cs="Arial"/>
+                                <w:color w:val="00656B" w:themeColor="accent1" w:themeShade="BF"/>
+                                <w:spacing w:val="20"/>
+                                <w:sz w:val="28"/>
                                 <w:szCs w:val="24"/>
                                 <w:lang w:bidi="es-ES"/>
                               </w:rPr>
@@ -4100,120 +4578,6 @@
                                 <w:lang w:bidi="es-ES"/>
                               </w:rPr>
                             </w:pPr>
-                          </w:p>
-                          <w:p>
-                            <w:pPr>
-                              <w:spacing w:line="360" w:lineRule="auto"/>
-                              <w:jc w:val="both"/>
-                              <w:rPr>
-                                <w:rFonts w:ascii="Arial" w:hAnsi="Arial" w:cs="Arial"/>
-                                <w:color w:val="00656B" w:themeColor="accent1" w:themeShade="BF"/>
-                                <w:spacing w:val="20"/>
-                                <w:sz w:val="24"/>
-                                <w:szCs w:val="24"/>
-                                <w:lang w:bidi="es-ES"/>
-                              </w:rPr>
-                            </w:pPr>
-                          </w:p>
-                          <w:p>
-                            <w:pPr>
-                              <w:spacing w:line="360" w:lineRule="auto"/>
-                              <w:jc w:val="both"/>
-                              <w:rPr>
-                                <w:rFonts w:ascii="Arial" w:hAnsi="Arial" w:cs="Arial"/>
-                                <w:color w:val="00656B" w:themeColor="accent1" w:themeShade="BF"/>
-                                <w:spacing w:val="20"/>
-                                <w:sz w:val="24"/>
-                                <w:szCs w:val="24"/>
-                                <w:lang w:bidi="es-ES"/>
-                              </w:rPr>
-                            </w:pPr>
-                          </w:p>
-                          <w:p>
-                            <w:pPr>
-                              <w:spacing w:line="360" w:lineRule="auto"/>
-                              <w:jc w:val="both"/>
-                              <w:rPr>
-                                <w:rFonts w:ascii="Arial" w:hAnsi="Arial" w:cs="Arial"/>
-                                <w:color w:val="00656B" w:themeColor="accent1" w:themeShade="BF"/>
-                                <w:spacing w:val="20"/>
-                                <w:sz w:val="24"/>
-                                <w:szCs w:val="24"/>
-                                <w:lang w:bidi="es-ES"/>
-                              </w:rPr>
-                            </w:pPr>
-                          </w:p>
-                          <w:p>
-                            <w:pPr>
-                              <w:spacing w:line="360" w:lineRule="auto"/>
-                              <w:jc w:val="both"/>
-                              <w:rPr>
-                                <w:rFonts w:ascii="Arial" w:hAnsi="Arial" w:cs="Arial"/>
-                                <w:color w:val="00656B" w:themeColor="accent1" w:themeShade="BF"/>
-                                <w:spacing w:val="20"/>
-                                <w:sz w:val="24"/>
-                                <w:szCs w:val="24"/>
-                                <w:lang w:bidi="es-ES"/>
-                              </w:rPr>
-                            </w:pPr>
-                          </w:p>
-                          <w:p>
-                            <w:pPr>
-                              <w:spacing w:line="360" w:lineRule="auto"/>
-                              <w:jc w:val="both"/>
-                              <w:rPr>
-                                <w:rFonts w:ascii="Arial" w:hAnsi="Arial" w:cs="Arial"/>
-                                <w:color w:val="00656B" w:themeColor="accent1" w:themeShade="BF"/>
-                                <w:spacing w:val="20"/>
-                                <w:sz w:val="24"/>
-                                <w:szCs w:val="24"/>
-                                <w:lang w:bidi="es-ES"/>
-                              </w:rPr>
-                            </w:pPr>
-                            <w:r>
-                              <w:rPr>
-                                <w:rFonts w:ascii="Arial" w:hAnsi="Arial" w:cs="Arial"/>
-                                <w:color w:val="00656B" w:themeColor="accent1" w:themeShade="BF"/>
-                                <w:spacing w:val="20"/>
-                                <w:sz w:val="28"/>
-                                <w:szCs w:val="24"/>
-                                <w:lang w:bidi="es-ES"/>
-                              </w:rPr>
-                              <w:t>9.Requerimientos m</w:t>
-                            </w:r>
-                            <w:r>
-                              <w:rPr>
-                                <w:rFonts w:ascii="Arial" w:hAnsi="Arial" w:cs="Arial"/>
-                                <w:color w:val="00656B" w:themeColor="accent1" w:themeShade="BF"/>
-                                <w:spacing w:val="20"/>
-                                <w:sz w:val="28"/>
-                                <w:szCs w:val="24"/>
-                                <w:lang w:bidi="es-ES"/>
-                              </w:rPr>
-                              <w:t>í</w:t>
-                            </w:r>
-                            <w:r>
-                              <w:rPr>
-                                <w:rFonts w:ascii="Arial" w:hAnsi="Arial" w:cs="Arial"/>
-                                <w:color w:val="00656B" w:themeColor="accent1" w:themeShade="BF"/>
-                                <w:spacing w:val="20"/>
-                                <w:sz w:val="28"/>
-                                <w:szCs w:val="24"/>
-                                <w:lang w:bidi="es-ES"/>
-                              </w:rPr>
-                              <w:t>nimos de Software y Hardware</w:t>
-                            </w:r>
-                            <w:r>
-                              <w:rPr>
-                                <w:rFonts w:ascii="Arial" w:hAnsi="Arial" w:cs="Arial"/>
-                                <w:color w:val="00656B" w:themeColor="accent1" w:themeShade="BF"/>
-                                <w:spacing w:val="20"/>
-                                <w:sz w:val="28"/>
-                                <w:szCs w:val="24"/>
-                                <w:lang w:bidi="es-ES"/>
-                              </w:rPr>
-                              <w:t>.</w:t>
-                            </w:r>
                           </w:p>
                           <w:p>
                             <w:pPr>
@@ -4647,7 +5011,313 @@
                           <w:rFonts w:ascii="Arial" w:hAnsi="Arial" w:cs="Arial"/>
                           <w:color w:val="00656B" w:themeColor="accent1" w:themeShade="BF"/>
                           <w:spacing w:val="20"/>
+                          <w:sz w:val="28"/>
+                          <w:szCs w:val="24"/>
+                          <w:lang w:bidi="es-ES"/>
+                        </w:rPr>
+                      </w:pPr>
+                    </w:p>
+                    <w:p>
+                      <w:pPr>
+                        <w:spacing w:after="0" w:line="360" w:lineRule="auto"/>
+                        <w:jc w:val="both"/>
+                        <w:rPr>
+                          <w:rFonts w:ascii="Arial" w:hAnsi="Arial" w:cs="Arial"/>
                           <w:sz w:val="24"/>
+                        </w:rPr>
+                      </w:pPr>
+                      <w:proofErr w:type="gramStart"/>
+                      <w:r>
+                        <w:rPr>
+                          <w:rFonts w:ascii="Arial" w:hAnsi="Arial" w:cs="Arial"/>
+                          <w:b/>
+                          <w:i/>
+                          <w:sz w:val="24"/>
+                        </w:rPr>
+                        <w:t>ASISPER</w:t>
+                      </w:r>
+                      <w:r>
+                        <w:rPr>
+                          <w:rFonts w:ascii="Arial" w:hAnsi="Arial" w:cs="Arial"/>
+                          <w:b/>
+                          <w:i/>
+                          <w:sz w:val="24"/>
+                        </w:rPr>
+                        <w:t xml:space="preserve"> </w:t>
+                      </w:r>
+                      <w:r>
+                        <w:rPr>
+                          <w:rFonts w:ascii="Arial" w:hAnsi="Arial" w:cs="Arial"/>
+                          <w:sz w:val="24"/>
+                        </w:rPr>
+                        <w:t xml:space="preserve"> le</w:t>
+                      </w:r>
+                      <w:proofErr w:type="gramEnd"/>
+                      <w:r>
+                        <w:rPr>
+                          <w:rFonts w:ascii="Arial" w:hAnsi="Arial" w:cs="Arial"/>
+                          <w:sz w:val="24"/>
+                        </w:rPr>
+                        <w:t xml:space="preserve"> permitirá:</w:t>
+                      </w:r>
+                    </w:p>
+                    <w:p>
+                      <w:pPr>
+                        <w:pStyle w:val="Prrafodelista"/>
+                        <w:numPr>
+                          <w:ilvl w:val="0"/>
+                          <w:numId w:val="24"/>
+                        </w:numPr>
+                        <w:spacing w:after="0" w:line="360" w:lineRule="auto"/>
+                        <w:jc w:val="both"/>
+                        <w:rPr>
+                          <w:rFonts w:ascii="Arial" w:hAnsi="Arial" w:cs="Arial"/>
+                          <w:sz w:val="24"/>
+                        </w:rPr>
+                      </w:pPr>
+                      <w:r>
+                        <w:rPr>
+                          <w:rFonts w:ascii="Arial" w:hAnsi="Arial" w:cs="Arial"/>
+                          <w:sz w:val="24"/>
+                        </w:rPr>
+                        <w:t>R</w:t>
+                      </w:r>
+                      <w:r>
+                        <w:rPr>
+                          <w:rFonts w:ascii="Arial" w:hAnsi="Arial" w:cs="Arial"/>
+                          <w:sz w:val="24"/>
+                        </w:rPr>
+                        <w:t>egistro de la entrada y salida del personal</w:t>
+                      </w:r>
+                    </w:p>
+                    <w:p>
+                      <w:pPr>
+                        <w:pStyle w:val="Prrafodelista"/>
+                        <w:numPr>
+                          <w:ilvl w:val="0"/>
+                          <w:numId w:val="21"/>
+                        </w:numPr>
+                        <w:spacing w:after="0" w:line="360" w:lineRule="auto"/>
+                        <w:jc w:val="both"/>
+                        <w:rPr>
+                          <w:rFonts w:ascii="Arial" w:hAnsi="Arial" w:cs="Arial"/>
+                          <w:sz w:val="24"/>
+                        </w:rPr>
+                      </w:pPr>
+                      <w:r>
+                        <w:rPr>
+                          <w:rFonts w:ascii="Arial" w:hAnsi="Arial" w:cs="Arial"/>
+                          <w:sz w:val="24"/>
+                        </w:rPr>
+                        <w:t>Realizar consultas o reportes de asistencia</w:t>
+                      </w:r>
+                    </w:p>
+                    <w:p>
+                      <w:pPr>
+                        <w:pStyle w:val="Prrafodelista"/>
+                        <w:numPr>
+                          <w:ilvl w:val="0"/>
+                          <w:numId w:val="21"/>
+                        </w:numPr>
+                        <w:spacing w:after="0" w:line="360" w:lineRule="auto"/>
+                        <w:jc w:val="both"/>
+                        <w:rPr>
+                          <w:rFonts w:ascii="Arial" w:hAnsi="Arial" w:cs="Arial"/>
+                          <w:sz w:val="24"/>
+                        </w:rPr>
+                      </w:pPr>
+                      <w:r>
+                        <w:rPr>
+                          <w:rFonts w:ascii="Arial" w:hAnsi="Arial" w:cs="Arial"/>
+                          <w:sz w:val="24"/>
+                        </w:rPr>
+                        <w:t>Impresión de reportes de asistencia</w:t>
+                      </w:r>
+                    </w:p>
+                    <w:p>
+                      <w:pPr>
+                        <w:pStyle w:val="Prrafodelista"/>
+                        <w:numPr>
+                          <w:ilvl w:val="0"/>
+                          <w:numId w:val="21"/>
+                        </w:numPr>
+                        <w:spacing w:after="0" w:line="360" w:lineRule="auto"/>
+                        <w:jc w:val="both"/>
+                        <w:rPr>
+                          <w:rFonts w:ascii="Arial" w:hAnsi="Arial" w:cs="Arial"/>
+                          <w:sz w:val="24"/>
+                        </w:rPr>
+                      </w:pPr>
+                      <w:r>
+                        <w:rPr>
+                          <w:rFonts w:ascii="Arial" w:hAnsi="Arial" w:cs="Arial"/>
+                          <w:sz w:val="24"/>
+                        </w:rPr>
+                        <w:t xml:space="preserve">Agregar o eliminar (personal, departamentos, tipos de usuarios </w:t>
+                      </w:r>
+                      <w:proofErr w:type="spellStart"/>
+                      <w:r>
+                        <w:rPr>
+                          <w:rFonts w:ascii="Arial" w:hAnsi="Arial" w:cs="Arial"/>
+                          <w:sz w:val="24"/>
+                        </w:rPr>
+                        <w:t>etc</w:t>
+                      </w:r>
+                      <w:proofErr w:type="spellEnd"/>
+                      <w:r>
+                        <w:rPr>
+                          <w:rFonts w:ascii="Arial" w:hAnsi="Arial" w:cs="Arial"/>
+                          <w:sz w:val="24"/>
+                        </w:rPr>
+                        <w:t>)</w:t>
+                      </w:r>
+                    </w:p>
+                    <w:p>
+                      <w:pPr>
+                        <w:pStyle w:val="Prrafodelista"/>
+                        <w:numPr>
+                          <w:ilvl w:val="0"/>
+                          <w:numId w:val="21"/>
+                        </w:numPr>
+                        <w:spacing w:after="0" w:line="360" w:lineRule="auto"/>
+                        <w:jc w:val="both"/>
+                        <w:rPr>
+                          <w:rFonts w:ascii="Arial" w:hAnsi="Arial" w:cs="Arial"/>
+                          <w:sz w:val="24"/>
+                        </w:rPr>
+                      </w:pPr>
+                      <w:r>
+                        <w:rPr>
+                          <w:rFonts w:ascii="Arial" w:hAnsi="Arial" w:cs="Arial"/>
+                          <w:sz w:val="24"/>
+                        </w:rPr>
+                        <w:t>Clasificación del personal según el departamento en el que se encuentra y cargo que ejerce</w:t>
+                      </w:r>
+                    </w:p>
+                    <w:p>
+                      <w:pPr>
+                        <w:pStyle w:val="Prrafodelista"/>
+                        <w:spacing w:after="0" w:line="360" w:lineRule="auto"/>
+                        <w:jc w:val="both"/>
+                        <w:rPr>
+                          <w:rFonts w:ascii="Arial" w:hAnsi="Arial" w:cs="Arial"/>
+                          <w:sz w:val="24"/>
+                        </w:rPr>
+                      </w:pPr>
+                    </w:p>
+                    <w:p>
+                      <w:pPr>
+                        <w:spacing w:after="0" w:line="360" w:lineRule="auto"/>
+                        <w:jc w:val="both"/>
+                        <w:rPr>
+                          <w:rFonts w:ascii="Arial" w:hAnsi="Arial" w:cs="Arial"/>
+                          <w:sz w:val="24"/>
+                        </w:rPr>
+                      </w:pPr>
+                      <w:r>
+                        <w:rPr>
+                          <w:rFonts w:ascii="Arial" w:hAnsi="Arial" w:cs="Arial"/>
+                          <w:sz w:val="24"/>
+                        </w:rPr>
+                        <w:t>Sus limitaciones son:</w:t>
+                      </w:r>
+                    </w:p>
+                    <w:p>
+                      <w:pPr>
+                        <w:pStyle w:val="Prrafodelista"/>
+                        <w:numPr>
+                          <w:ilvl w:val="0"/>
+                          <w:numId w:val="22"/>
+                        </w:numPr>
+                        <w:spacing w:after="0" w:line="360" w:lineRule="auto"/>
+                        <w:jc w:val="both"/>
+                        <w:rPr>
+                          <w:rFonts w:ascii="Arial" w:hAnsi="Arial" w:cs="Arial"/>
+                          <w:sz w:val="24"/>
+                        </w:rPr>
+                      </w:pPr>
+                      <w:r>
+                        <w:rPr>
+                          <w:rFonts w:ascii="Arial" w:hAnsi="Arial" w:cs="Arial"/>
+                          <w:sz w:val="24"/>
+                        </w:rPr>
+                        <w:t>Cá</w:t>
+                      </w:r>
+                      <w:r>
+                        <w:rPr>
+                          <w:rFonts w:ascii="Arial" w:hAnsi="Arial" w:cs="Arial"/>
+                          <w:sz w:val="24"/>
+                        </w:rPr>
+                        <w:t>lculo del salario</w:t>
+                      </w:r>
+                      <w:r>
+                        <w:rPr>
+                          <w:rFonts w:ascii="Arial" w:hAnsi="Arial" w:cs="Arial"/>
+                          <w:sz w:val="24"/>
+                        </w:rPr>
+                        <w:t>.</w:t>
+                      </w:r>
+                    </w:p>
+                    <w:p>
+                      <w:pPr>
+                        <w:pStyle w:val="Prrafodelista"/>
+                        <w:numPr>
+                          <w:ilvl w:val="0"/>
+                          <w:numId w:val="22"/>
+                        </w:numPr>
+                        <w:spacing w:after="0" w:line="360" w:lineRule="auto"/>
+                        <w:jc w:val="both"/>
+                        <w:rPr>
+                          <w:rFonts w:ascii="Arial" w:hAnsi="Arial" w:cs="Arial"/>
+                          <w:sz w:val="24"/>
+                        </w:rPr>
+                      </w:pPr>
+                      <w:r>
+                        <w:rPr>
+                          <w:rFonts w:ascii="Arial" w:hAnsi="Arial" w:cs="Arial"/>
+                          <w:sz w:val="24"/>
+                        </w:rPr>
+                        <w:t>Cálculo de descuentos por llegadas tardías</w:t>
+                      </w:r>
+                      <w:r>
+                        <w:rPr>
+                          <w:rFonts w:ascii="Arial" w:hAnsi="Arial" w:cs="Arial"/>
+                          <w:sz w:val="24"/>
+                        </w:rPr>
+                        <w:t>.</w:t>
+                      </w:r>
+                    </w:p>
+                    <w:p>
+                      <w:pPr>
+                        <w:pStyle w:val="Prrafodelista"/>
+                        <w:numPr>
+                          <w:ilvl w:val="0"/>
+                          <w:numId w:val="22"/>
+                        </w:numPr>
+                        <w:spacing w:after="0" w:line="360" w:lineRule="auto"/>
+                        <w:jc w:val="both"/>
+                        <w:rPr>
+                          <w:rFonts w:ascii="Arial" w:hAnsi="Arial" w:cs="Arial"/>
+                          <w:sz w:val="24"/>
+                        </w:rPr>
+                      </w:pPr>
+                      <w:r>
+                        <w:rPr>
+                          <w:rFonts w:ascii="Arial" w:hAnsi="Arial" w:cs="Arial"/>
+                          <w:sz w:val="24"/>
+                        </w:rPr>
+                        <w:t>Calculo de pago por horas extras.</w:t>
+                      </w:r>
+                    </w:p>
+                    <w:p>
+                      <w:pPr>
+                        <w:spacing w:line="360" w:lineRule="auto"/>
+                        <w:jc w:val="both"/>
+                        <w:rPr>
+                          <w:rFonts w:ascii="Arial" w:hAnsi="Arial" w:cs="Arial"/>
+                          <w:color w:val="00656B" w:themeColor="accent1" w:themeShade="BF"/>
+                          <w:spacing w:val="20"/>
+                          <w:sz w:val="28"/>
                           <w:szCs w:val="24"/>
                           <w:lang w:bidi="es-ES"/>
                         </w:rPr>
@@ -4666,120 +5336,6 @@
                           <w:lang w:bidi="es-ES"/>
                         </w:rPr>
                       </w:pPr>
-                    </w:p>
-                    <w:p>
-                      <w:pPr>
-                        <w:spacing w:line="360" w:lineRule="auto"/>
-                        <w:jc w:val="both"/>
-                        <w:rPr>
-                          <w:rFonts w:ascii="Arial" w:hAnsi="Arial" w:cs="Arial"/>
-                          <w:color w:val="00656B" w:themeColor="accent1" w:themeShade="BF"/>
-                          <w:spacing w:val="20"/>
-                          <w:sz w:val="24"/>
-                          <w:szCs w:val="24"/>
-                          <w:lang w:bidi="es-ES"/>
-                        </w:rPr>
-                      </w:pPr>
-                    </w:p>
-                    <w:p>
-                      <w:pPr>
-                        <w:spacing w:line="360" w:lineRule="auto"/>
-                        <w:jc w:val="both"/>
-                        <w:rPr>
-                          <w:rFonts w:ascii="Arial" w:hAnsi="Arial" w:cs="Arial"/>
-                          <w:color w:val="00656B" w:themeColor="accent1" w:themeShade="BF"/>
-                          <w:spacing w:val="20"/>
-                          <w:sz w:val="24"/>
-                          <w:szCs w:val="24"/>
-                          <w:lang w:bidi="es-ES"/>
-                        </w:rPr>
-                      </w:pPr>
-                    </w:p>
-                    <w:p>
-                      <w:pPr>
-                        <w:spacing w:line="360" w:lineRule="auto"/>
-                        <w:jc w:val="both"/>
-                        <w:rPr>
-                          <w:rFonts w:ascii="Arial" w:hAnsi="Arial" w:cs="Arial"/>
-                          <w:color w:val="00656B" w:themeColor="accent1" w:themeShade="BF"/>
-                          <w:spacing w:val="20"/>
-                          <w:sz w:val="24"/>
-                          <w:szCs w:val="24"/>
-                          <w:lang w:bidi="es-ES"/>
-                        </w:rPr>
-                      </w:pPr>
-                    </w:p>
-                    <w:p>
-                      <w:pPr>
-                        <w:spacing w:line="360" w:lineRule="auto"/>
-                        <w:jc w:val="both"/>
-                        <w:rPr>
-                          <w:rFonts w:ascii="Arial" w:hAnsi="Arial" w:cs="Arial"/>
-                          <w:color w:val="00656B" w:themeColor="accent1" w:themeShade="BF"/>
-                          <w:spacing w:val="20"/>
-                          <w:sz w:val="24"/>
-                          <w:szCs w:val="24"/>
-                          <w:lang w:bidi="es-ES"/>
-                        </w:rPr>
-                      </w:pPr>
-                    </w:p>
-                    <w:p>
-                      <w:pPr>
-                        <w:spacing w:line="360" w:lineRule="auto"/>
-                        <w:jc w:val="both"/>
-                        <w:rPr>
-                          <w:rFonts w:ascii="Arial" w:hAnsi="Arial" w:cs="Arial"/>
-                          <w:color w:val="00656B" w:themeColor="accent1" w:themeShade="BF"/>
-                          <w:spacing w:val="20"/>
-                          <w:sz w:val="24"/>
-                          <w:szCs w:val="24"/>
-                          <w:lang w:bidi="es-ES"/>
-                        </w:rPr>
-                      </w:pPr>
-                      <w:r>
-                        <w:rPr>
-                          <w:rFonts w:ascii="Arial" w:hAnsi="Arial" w:cs="Arial"/>
-                          <w:color w:val="00656B" w:themeColor="accent1" w:themeShade="BF"/>
-                          <w:spacing w:val="20"/>
-                          <w:sz w:val="28"/>
-                          <w:szCs w:val="24"/>
-                          <w:lang w:bidi="es-ES"/>
-                        </w:rPr>
-                        <w:t>9.Requerimientos m</w:t>
-                      </w:r>
-                      <w:r>
-                        <w:rPr>
-                          <w:rFonts w:ascii="Arial" w:hAnsi="Arial" w:cs="Arial"/>
-                          <w:color w:val="00656B" w:themeColor="accent1" w:themeShade="BF"/>
-                          <w:spacing w:val="20"/>
-                          <w:sz w:val="28"/>
-                          <w:szCs w:val="24"/>
-                          <w:lang w:bidi="es-ES"/>
-                        </w:rPr>
-                        <w:t>í</w:t>
-                      </w:r>
-                      <w:r>
-                        <w:rPr>
-                          <w:rFonts w:ascii="Arial" w:hAnsi="Arial" w:cs="Arial"/>
-                          <w:color w:val="00656B" w:themeColor="accent1" w:themeShade="BF"/>
-                          <w:spacing w:val="20"/>
-                          <w:sz w:val="28"/>
-                          <w:szCs w:val="24"/>
-                          <w:lang w:bidi="es-ES"/>
-                        </w:rPr>
-                        <w:t>nimos de Software y Hardware</w:t>
-                      </w:r>
-                      <w:r>
-                        <w:rPr>
-                          <w:rFonts w:ascii="Arial" w:hAnsi="Arial" w:cs="Arial"/>
-                          <w:color w:val="00656B" w:themeColor="accent1" w:themeShade="BF"/>
-                          <w:spacing w:val="20"/>
-                          <w:sz w:val="28"/>
-                          <w:szCs w:val="24"/>
-                          <w:lang w:bidi="es-ES"/>
-                        </w:rPr>
-                        <w:t>.</w:t>
-                      </w:r>
                     </w:p>
                     <w:p>
                       <w:pPr>
@@ -4855,11 +5411,13 @@
           <w:lang w:val="es-PY"/>
         </w:rPr>
       </w:pPr>
+      <w:bookmarkStart w:id="0" w:name="_GoBack"/>
+      <w:bookmarkEnd w:id="0"/>
       <w:r>
         <w:rPr>
           <w:b/>
           <w:noProof/>
-          <w:lang w:eastAsia="es-ES"/>
+          <w:lang w:val="es-PY" w:eastAsia="es-PY"/>
         </w:rPr>
         <w:lastRenderedPageBreak/>
         <mc:AlternateContent>
@@ -4868,13 +5426,13 @@
               <wp:anchor distT="45720" distB="45720" distL="114300" distR="114300" simplePos="0" relativeHeight="251687936" behindDoc="0" locked="0" layoutInCell="1" allowOverlap="1" wp14:anchorId="6B5609FD" wp14:editId="5ECA0FDE">
                 <wp:simplePos x="0" y="0"/>
                 <wp:positionH relativeFrom="margin">
-                  <wp:posOffset>208915</wp:posOffset>
+                  <wp:posOffset>-144780</wp:posOffset>
                 </wp:positionH>
                 <wp:positionV relativeFrom="paragraph">
                   <wp:posOffset>0</wp:posOffset>
                 </wp:positionV>
-                <wp:extent cx="6283325" cy="8913495"/>
-                <wp:effectExtent l="0" t="0" r="22225" b="20955"/>
+                <wp:extent cx="6419850" cy="9071610"/>
+                <wp:effectExtent l="0" t="0" r="19050" b="15240"/>
                 <wp:wrapSquare wrapText="bothSides"/>
                 <wp:docPr id="21" name="Cuadro de texto 2"/>
                 <wp:cNvGraphicFramePr>
@@ -4889,7 +5447,7 @@
                       <wps:spPr bwMode="auto">
                         <a:xfrm>
                           <a:off x="0" y="0"/>
-                          <a:ext cx="6283325" cy="8913495"/>
+                          <a:ext cx="6419850" cy="9071610"/>
                         </a:xfrm>
                         <a:prstGeom prst="rect">
                           <a:avLst/>
@@ -4910,6 +5468,92 @@
                         <w:txbxContent>
                           <w:p>
                             <w:pPr>
+                              <w:spacing w:line="360" w:lineRule="auto"/>
+                              <w:jc w:val="both"/>
+                              <w:rPr>
+                                <w:rFonts w:ascii="Arial" w:hAnsi="Arial" w:cs="Arial"/>
+                                <w:color w:val="00656B" w:themeColor="accent1" w:themeShade="BF"/>
+                                <w:spacing w:val="20"/>
+                                <w:sz w:val="28"/>
+                                <w:szCs w:val="24"/>
+                                <w:lang w:bidi="es-ES"/>
+                              </w:rPr>
+                            </w:pPr>
+                            <w:r>
+                              <w:rPr>
+                                <w:rFonts w:ascii="Arial" w:hAnsi="Arial" w:cs="Arial"/>
+                                <w:color w:val="00656B" w:themeColor="accent1" w:themeShade="BF"/>
+                                <w:spacing w:val="20"/>
+                                <w:sz w:val="28"/>
+                                <w:szCs w:val="24"/>
+                                <w:lang w:bidi="es-ES"/>
+                              </w:rPr>
+                              <w:t>9.Requerimientos m</w:t>
+                            </w:r>
+                            <w:r>
+                              <w:rPr>
+                                <w:rFonts w:ascii="Arial" w:hAnsi="Arial" w:cs="Arial"/>
+                                <w:color w:val="00656B" w:themeColor="accent1" w:themeShade="BF"/>
+                                <w:spacing w:val="20"/>
+                                <w:sz w:val="28"/>
+                                <w:szCs w:val="24"/>
+                                <w:lang w:bidi="es-ES"/>
+                              </w:rPr>
+                              <w:t>í</w:t>
+                            </w:r>
+                            <w:r>
+                              <w:rPr>
+                                <w:rFonts w:ascii="Arial" w:hAnsi="Arial" w:cs="Arial"/>
+                                <w:color w:val="00656B" w:themeColor="accent1" w:themeShade="BF"/>
+                                <w:spacing w:val="20"/>
+                                <w:sz w:val="28"/>
+                                <w:szCs w:val="24"/>
+                                <w:lang w:bidi="es-ES"/>
+                              </w:rPr>
+                              <w:t>nimos de Software y Hardware</w:t>
+                            </w:r>
+                            <w:r>
+                              <w:rPr>
+                                <w:rFonts w:ascii="Arial" w:hAnsi="Arial" w:cs="Arial"/>
+                                <w:color w:val="00656B" w:themeColor="accent1" w:themeShade="BF"/>
+                                <w:spacing w:val="20"/>
+                                <w:sz w:val="28"/>
+                                <w:szCs w:val="24"/>
+                                <w:lang w:bidi="es-ES"/>
+                              </w:rPr>
+                              <w:t>.</w:t>
+                            </w:r>
+                          </w:p>
+                          <w:p>
+                            <w:pPr>
+                              <w:spacing w:after="0" w:line="360" w:lineRule="auto"/>
+                              <w:jc w:val="both"/>
+                              <w:rPr>
+                                <w:rFonts w:ascii="Arial" w:hAnsi="Arial" w:cs="Arial"/>
+                                <w:color w:val="00656B" w:themeColor="accent1" w:themeShade="BF"/>
+                                <w:spacing w:val="20"/>
+                                <w:sz w:val="28"/>
+                                <w:szCs w:val="24"/>
+                                <w:lang w:val="pt-BR" w:bidi="es-ES"/>
+                              </w:rPr>
+                            </w:pPr>
+                          </w:p>
+                          <w:p>
+                            <w:pPr>
+                              <w:spacing w:after="0" w:line="360" w:lineRule="auto"/>
+                              <w:jc w:val="both"/>
+                              <w:rPr>
+                                <w:rFonts w:ascii="Arial" w:hAnsi="Arial" w:cs="Arial"/>
+                                <w:color w:val="00656B" w:themeColor="accent1" w:themeShade="BF"/>
+                                <w:spacing w:val="20"/>
+                                <w:sz w:val="28"/>
+                                <w:szCs w:val="24"/>
+                                <w:lang w:val="pt-BR" w:bidi="es-ES"/>
+                              </w:rPr>
+                            </w:pPr>
+                          </w:p>
+                          <w:p>
+                            <w:pPr>
                               <w:spacing w:after="0" w:line="360" w:lineRule="auto"/>
                               <w:jc w:val="both"/>
                               <w:rPr>
@@ -5003,16 +5647,26 @@
                               <w:t>emos detallado el precio del sistema de acuerdo a las siguientes herramientas:</w:t>
                             </w:r>
                           </w:p>
+                          <w:p>
+                            <w:pPr>
+                              <w:spacing w:after="0" w:line="360" w:lineRule="auto"/>
+                              <w:jc w:val="both"/>
+                              <w:rPr>
+                                <w:rFonts w:ascii="Arial" w:hAnsi="Arial" w:cs="Arial"/>
+                                <w:sz w:val="24"/>
+                              </w:rPr>
+                            </w:pPr>
+                          </w:p>
                           <w:tbl>
                             <w:tblPr>
                               <w:tblStyle w:val="Tablaconcuadrcula"/>
-                              <w:tblW w:w="9557" w:type="dxa"/>
+                              <w:tblW w:w="9209" w:type="dxa"/>
                               <w:tblLook w:val="04A0" w:firstRow="1" w:lastRow="0" w:firstColumn="1" w:lastColumn="0" w:noHBand="0" w:noVBand="1"/>
                             </w:tblPr>
                             <w:tblGrid>
                               <w:gridCol w:w="5382"/>
                               <w:gridCol w:w="2126"/>
-                              <w:gridCol w:w="2049"/>
+                              <w:gridCol w:w="1701"/>
                             </w:tblGrid>
                             <w:tr>
                               <w:trPr>
@@ -5068,7 +5722,7 @@
                               </w:tc>
                               <w:tc>
                                 <w:tcPr>
-                                  <w:tcW w:w="2049" w:type="dxa"/>
+                                  <w:tcW w:w="1701" w:type="dxa"/>
                                 </w:tcPr>
                                 <w:p>
                                   <w:pPr>
@@ -5133,7 +5787,7 @@
                               </w:tc>
                               <w:tc>
                                 <w:tcPr>
-                                  <w:tcW w:w="2049" w:type="dxa"/>
+                                  <w:tcW w:w="1701" w:type="dxa"/>
                                 </w:tcPr>
                                 <w:p>
                                   <w:pPr>
@@ -5196,7 +5850,7 @@
                               </w:tc>
                               <w:tc>
                                 <w:tcPr>
-                                  <w:tcW w:w="2049" w:type="dxa"/>
+                                  <w:tcW w:w="1701" w:type="dxa"/>
                                 </w:tcPr>
                                 <w:p>
                                   <w:pPr>
@@ -5259,7 +5913,7 @@
                               </w:tc>
                               <w:tc>
                                 <w:tcPr>
-                                  <w:tcW w:w="2049" w:type="dxa"/>
+                                  <w:tcW w:w="1701" w:type="dxa"/>
                                 </w:tcPr>
                                 <w:p>
                                   <w:pPr>
@@ -5336,7 +5990,7 @@
                               </w:tc>
                               <w:tc>
                                 <w:tcPr>
-                                  <w:tcW w:w="2049" w:type="dxa"/>
+                                  <w:tcW w:w="1701" w:type="dxa"/>
                                 </w:tcPr>
                                 <w:p>
                                   <w:pPr>
@@ -5399,7 +6053,7 @@
                               </w:tc>
                               <w:tc>
                                 <w:tcPr>
-                                  <w:tcW w:w="2049" w:type="dxa"/>
+                                  <w:tcW w:w="1701" w:type="dxa"/>
                                 </w:tcPr>
                                 <w:p>
                                   <w:pPr>
@@ -5455,7 +6109,7 @@
                               </w:tc>
                               <w:tc>
                                 <w:tcPr>
-                                  <w:tcW w:w="2049" w:type="dxa"/>
+                                  <w:tcW w:w="1701" w:type="dxa"/>
                                 </w:tcPr>
                                 <w:p>
                                   <w:pPr>
@@ -5518,7 +6172,7 @@
                               </w:tc>
                               <w:tc>
                                 <w:tcPr>
-                                  <w:tcW w:w="2049" w:type="dxa"/>
+                                  <w:tcW w:w="1701" w:type="dxa"/>
                                 </w:tcPr>
                                 <w:p>
                                   <w:pPr>
@@ -5580,6 +6234,7 @@
                                 </w:tcPr>
                                 <w:p>
                                   <w:pPr>
+                                    <w:spacing w:line="360" w:lineRule="auto"/>
                                     <w:jc w:val="center"/>
                                     <w:rPr>
                                       <w:rFonts w:ascii="Arial" w:hAnsi="Arial" w:cs="Arial"/>
@@ -5590,10 +6245,11 @@
                               </w:tc>
                               <w:tc>
                                 <w:tcPr>
-                                  <w:tcW w:w="2049" w:type="dxa"/>
+                                  <w:tcW w:w="1701" w:type="dxa"/>
                                 </w:tcPr>
                                 <w:p>
                                   <w:pPr>
+                                    <w:spacing w:line="360" w:lineRule="auto"/>
                                     <w:jc w:val="center"/>
                                     <w:rPr>
                                       <w:rFonts w:ascii="Arial" w:hAnsi="Arial" w:cs="Arial"/>
@@ -5632,7 +6288,6 @@
                                 <w:sz w:val="24"/>
                               </w:rPr>
                             </w:pPr>
-                            <w:bookmarkStart w:id="0" w:name="_GoBack"/>
                           </w:p>
                           <w:p>
                             <w:pPr>
@@ -5670,7 +6325,6 @@
                               <w:t>Servidor Local</w:t>
                             </w:r>
                           </w:p>
-                          <w:bookmarkEnd w:id="0"/>
                           <w:p/>
                           <w:p/>
                           <w:p/>
@@ -5730,9 +6384,95 @@
           </mc:Choice>
           <mc:Fallback>
             <w:pict>
-              <v:shape w14:anchorId="6B5609FD" id="_x0000_s1037" type="#_x0000_t202" style="position:absolute;margin-left:16.45pt;margin-top:0;width:494.75pt;height:701.85pt;z-index:251687936;visibility:visible;mso-wrap-style:square;mso-width-percent:0;mso-height-percent:0;mso-wrap-distance-left:9pt;mso-wrap-distance-top:3.6pt;mso-wrap-distance-right:9pt;mso-wrap-distance-bottom:3.6pt;mso-position-horizontal:absolute;mso-position-horizontal-relative:margin;mso-position-vertical:absolute;mso-position-vertical-relative:text;mso-width-percent:0;mso-height-percent:0;mso-width-relative:margin;mso-height-relative:margin;v-text-anchor:top" o:gfxdata="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" strokecolor="white [3212]">
+              <v:shape w14:anchorId="6B5609FD" id="_x0000_s1037" type="#_x0000_t202" style="position:absolute;margin-left:-11.4pt;margin-top:0;width:505.5pt;height:714.3pt;z-index:251687936;visibility:visible;mso-wrap-style:square;mso-width-percent:0;mso-height-percent:0;mso-wrap-distance-left:9pt;mso-wrap-distance-top:3.6pt;mso-wrap-distance-right:9pt;mso-wrap-distance-bottom:3.6pt;mso-position-horizontal:absolute;mso-position-horizontal-relative:margin;mso-position-vertical:absolute;mso-position-vertical-relative:text;mso-width-percent:0;mso-height-percent:0;mso-width-relative:margin;mso-height-relative:margin;v-text-anchor:top" o:gfxdata="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" strokecolor="white [3212]">
                 <v:textbox>
                   <w:txbxContent>
+                    <w:p>
+                      <w:pPr>
+                        <w:spacing w:line="360" w:lineRule="auto"/>
+                        <w:jc w:val="both"/>
+                        <w:rPr>
+                          <w:rFonts w:ascii="Arial" w:hAnsi="Arial" w:cs="Arial"/>
+                          <w:color w:val="00656B" w:themeColor="accent1" w:themeShade="BF"/>
+                          <w:spacing w:val="20"/>
+                          <w:sz w:val="28"/>
+                          <w:szCs w:val="24"/>
+                          <w:lang w:bidi="es-ES"/>
+                        </w:rPr>
+                      </w:pPr>
+                      <w:r>
+                        <w:rPr>
+                          <w:rFonts w:ascii="Arial" w:hAnsi="Arial" w:cs="Arial"/>
+                          <w:color w:val="00656B" w:themeColor="accent1" w:themeShade="BF"/>
+                          <w:spacing w:val="20"/>
+                          <w:sz w:val="28"/>
+                          <w:szCs w:val="24"/>
+                          <w:lang w:bidi="es-ES"/>
+                        </w:rPr>
+                        <w:t>9.Requerimientos m</w:t>
+                      </w:r>
+                      <w:r>
+                        <w:rPr>
+                          <w:rFonts w:ascii="Arial" w:hAnsi="Arial" w:cs="Arial"/>
+                          <w:color w:val="00656B" w:themeColor="accent1" w:themeShade="BF"/>
+                          <w:spacing w:val="20"/>
+                          <w:sz w:val="28"/>
+                          <w:szCs w:val="24"/>
+                          <w:lang w:bidi="es-ES"/>
+                        </w:rPr>
+                        <w:t>í</w:t>
+                      </w:r>
+                      <w:r>
+                        <w:rPr>
+                          <w:rFonts w:ascii="Arial" w:hAnsi="Arial" w:cs="Arial"/>
+                          <w:color w:val="00656B" w:themeColor="accent1" w:themeShade="BF"/>
+                          <w:spacing w:val="20"/>
+                          <w:sz w:val="28"/>
+                          <w:szCs w:val="24"/>
+                          <w:lang w:bidi="es-ES"/>
+                        </w:rPr>
+                        <w:t>nimos de Software y Hardware</w:t>
+                      </w:r>
+                      <w:r>
+                        <w:rPr>
+                          <w:rFonts w:ascii="Arial" w:hAnsi="Arial" w:cs="Arial"/>
+                          <w:color w:val="00656B" w:themeColor="accent1" w:themeShade="BF"/>
+                          <w:spacing w:val="20"/>
+                          <w:sz w:val="28"/>
+                          <w:szCs w:val="24"/>
+                          <w:lang w:bidi="es-ES"/>
+                        </w:rPr>
+                        <w:t>.</w:t>
+                      </w:r>
+                    </w:p>
+                    <w:p>
+                      <w:pPr>
+                        <w:spacing w:after="0" w:line="360" w:lineRule="auto"/>
+                        <w:jc w:val="both"/>
+                        <w:rPr>
+                          <w:rFonts w:ascii="Arial" w:hAnsi="Arial" w:cs="Arial"/>
+                          <w:color w:val="00656B" w:themeColor="accent1" w:themeShade="BF"/>
+                          <w:spacing w:val="20"/>
+                          <w:sz w:val="28"/>
+                          <w:szCs w:val="24"/>
+                          <w:lang w:val="pt-BR" w:bidi="es-ES"/>
+                        </w:rPr>
+                      </w:pPr>
+                    </w:p>
+                    <w:p>
+                      <w:pPr>
+                        <w:spacing w:after="0" w:line="360" w:lineRule="auto"/>
+                        <w:jc w:val="both"/>
+                        <w:rPr>
+                          <w:rFonts w:ascii="Arial" w:hAnsi="Arial" w:cs="Arial"/>
+                          <w:color w:val="00656B" w:themeColor="accent1" w:themeShade="BF"/>
+                          <w:spacing w:val="20"/>
+                          <w:sz w:val="28"/>
+                          <w:szCs w:val="24"/>
+                          <w:lang w:val="pt-BR" w:bidi="es-ES"/>
+                        </w:rPr>
+                      </w:pPr>
+                    </w:p>
                     <w:p>
                       <w:pPr>
                         <w:spacing w:after="0" w:line="360" w:lineRule="auto"/>
@@ -5828,16 +6568,26 @@
                         <w:t>emos detallado el precio del sistema de acuerdo a las siguientes herramientas:</w:t>
                       </w:r>
                     </w:p>
+                    <w:p>
+                      <w:pPr>
+                        <w:spacing w:after="0" w:line="360" w:lineRule="auto"/>
+                        <w:jc w:val="both"/>
+                        <w:rPr>
+                          <w:rFonts w:ascii="Arial" w:hAnsi="Arial" w:cs="Arial"/>
+                          <w:sz w:val="24"/>
+                        </w:rPr>
+                      </w:pPr>
+                    </w:p>
                     <w:tbl>
                       <w:tblPr>
                         <w:tblStyle w:val="Tablaconcuadrcula"/>
-                        <w:tblW w:w="9557" w:type="dxa"/>
+                        <w:tblW w:w="9209" w:type="dxa"/>
                         <w:tblLook w:val="04A0" w:firstRow="1" w:lastRow="0" w:firstColumn="1" w:lastColumn="0" w:noHBand="0" w:noVBand="1"/>
                       </w:tblPr>
                       <w:tblGrid>
                         <w:gridCol w:w="5382"/>
                         <w:gridCol w:w="2126"/>
-                        <w:gridCol w:w="2049"/>
+                        <w:gridCol w:w="1701"/>
                       </w:tblGrid>
                       <w:tr>
                         <w:trPr>
@@ -5893,7 +6643,7 @@
                         </w:tc>
                         <w:tc>
                           <w:tcPr>
-                            <w:tcW w:w="2049" w:type="dxa"/>
+                            <w:tcW w:w="1701" w:type="dxa"/>
                           </w:tcPr>
                           <w:p>
                             <w:pPr>
@@ -5958,7 +6708,7 @@
                         </w:tc>
                         <w:tc>
                           <w:tcPr>
-                            <w:tcW w:w="2049" w:type="dxa"/>
+                            <w:tcW w:w="1701" w:type="dxa"/>
                           </w:tcPr>
                           <w:p>
                             <w:pPr>
@@ -6021,7 +6771,7 @@
                         </w:tc>
                         <w:tc>
                           <w:tcPr>
-                            <w:tcW w:w="2049" w:type="dxa"/>
+                            <w:tcW w:w="1701" w:type="dxa"/>
                           </w:tcPr>
                           <w:p>
                             <w:pPr>
@@ -6084,7 +6834,7 @@
                         </w:tc>
                         <w:tc>
                           <w:tcPr>
-                            <w:tcW w:w="2049" w:type="dxa"/>
+                            <w:tcW w:w="1701" w:type="dxa"/>
                           </w:tcPr>
                           <w:p>
                             <w:pPr>
@@ -6161,7 +6911,7 @@
                         </w:tc>
                         <w:tc>
                           <w:tcPr>
-                            <w:tcW w:w="2049" w:type="dxa"/>
+                            <w:tcW w:w="1701" w:type="dxa"/>
                           </w:tcPr>
                           <w:p>
                             <w:pPr>
@@ -6224,7 +6974,7 @@
                         </w:tc>
                         <w:tc>
                           <w:tcPr>
-                            <w:tcW w:w="2049" w:type="dxa"/>
+                            <w:tcW w:w="1701" w:type="dxa"/>
                           </w:tcPr>
                           <w:p>
                             <w:pPr>
@@ -6280,7 +7030,7 @@
                         </w:tc>
                         <w:tc>
                           <w:tcPr>
-                            <w:tcW w:w="2049" w:type="dxa"/>
+                            <w:tcW w:w="1701" w:type="dxa"/>
                           </w:tcPr>
                           <w:p>
                             <w:pPr>
@@ -6343,7 +7093,7 @@
                         </w:tc>
                         <w:tc>
                           <w:tcPr>
-                            <w:tcW w:w="2049" w:type="dxa"/>
+                            <w:tcW w:w="1701" w:type="dxa"/>
                           </w:tcPr>
                           <w:p>
                             <w:pPr>
@@ -6405,6 +7155,7 @@
                           </w:tcPr>
                           <w:p>
                             <w:pPr>
+                              <w:spacing w:line="360" w:lineRule="auto"/>
                               <w:jc w:val="center"/>
                               <w:rPr>
                                 <w:rFonts w:ascii="Arial" w:hAnsi="Arial" w:cs="Arial"/>
@@ -6415,10 +7166,11 @@
                         </w:tc>
                         <w:tc>
                           <w:tcPr>
-                            <w:tcW w:w="2049" w:type="dxa"/>
+                            <w:tcW w:w="1701" w:type="dxa"/>
                           </w:tcPr>
                           <w:p>
                             <w:pPr>
+                              <w:spacing w:line="360" w:lineRule="auto"/>
                               <w:jc w:val="center"/>
                               <w:rPr>
                                 <w:rFonts w:ascii="Arial" w:hAnsi="Arial" w:cs="Arial"/>
@@ -6457,7 +7209,6 @@
                           <w:sz w:val="24"/>
                         </w:rPr>
                       </w:pPr>
-                      <w:bookmarkStart w:id="1" w:name="_GoBack"/>
                     </w:p>
                     <w:p>
                       <w:pPr>
@@ -6495,7 +7246,6 @@
                         <w:t>Servidor Local</w:t>
                       </w:r>
                     </w:p>
-                    <w:bookmarkEnd w:id="1"/>
                     <w:p/>
                     <w:p/>
                     <w:p/>
@@ -6560,7 +7310,7 @@
 </file>
 
 <file path=word/endnotes.xml><?xml version="1.0" encoding="utf-8"?>
-<w:endnotes xmlns:wpc="http://schemas.microsoft.com/office/word/2010/wordprocessingCanvas" xmlns:cx="http://schemas.microsoft.com/office/drawing/2014/chartex" xmlns:cx1="http://schemas.microsoft.com/office/drawing/2015/9/8/chartex" xmlns:mc="http://schemas.openxmlformats.org/markup-compatibility/2006" xmlns:o="urn:schemas-microsoft-com:office:office" xmlns:r="http://schemas.openxmlformats.org/officeDocument/2006/relationships" xmlns:m="http://schemas.openxmlformats.org/officeDocument/2006/math" xmlns:v="urn:schemas-microsoft-com:vml" xmlns:wp14="http://schemas.microsoft.com/office/word/2010/wordprocessingDrawing" xmlns:wp="http://schemas.openxmlformats.org/drawingml/2006/wordprocessingDrawing" xmlns:w10="urn:schemas-microsoft-com:office:word" xmlns:w="http://schemas.openxmlformats.org/wordprocessingml/2006/main" xmlns:w14="http://schemas.microsoft.com/office/word/2010/wordml" xmlns:w15="http://schemas.microsoft.com/office/word/2012/wordml" xmlns:w16se="http://schemas.microsoft.com/office/word/2015/wordml/symex" xmlns:wpg="http://schemas.microsoft.com/office/word/2010/wordprocessingGroup" xmlns:wpi="http://schemas.microsoft.com/office/word/2010/wordprocessingInk" xmlns:wne="http://schemas.microsoft.com/office/word/2006/wordml" xmlns:wps="http://schemas.microsoft.com/office/word/2010/wordprocessingShape" mc:Ignorable="w14 w15 w16se wp14">
+<w:endnotes xmlns:wpc="http://schemas.microsoft.com/office/word/2010/wordprocessingCanvas" xmlns:cx="http://schemas.microsoft.com/office/drawing/2014/chartex" xmlns:mc="http://schemas.openxmlformats.org/markup-compatibility/2006" xmlns:o="urn:schemas-microsoft-com:office:office" xmlns:r="http://schemas.openxmlformats.org/officeDocument/2006/relationships" xmlns:m="http://schemas.openxmlformats.org/officeDocument/2006/math" xmlns:v="urn:schemas-microsoft-com:vml" xmlns:wp14="http://schemas.microsoft.com/office/word/2010/wordprocessingDrawing" xmlns:wp="http://schemas.openxmlformats.org/drawingml/2006/wordprocessingDrawing" xmlns:w10="urn:schemas-microsoft-com:office:word" xmlns:w="http://schemas.openxmlformats.org/wordprocessingml/2006/main" xmlns:w14="http://schemas.microsoft.com/office/word/2010/wordml" xmlns:w15="http://schemas.microsoft.com/office/word/2012/wordml" xmlns:w16se="http://schemas.microsoft.com/office/word/2015/wordml/symex" xmlns:wpg="http://schemas.microsoft.com/office/word/2010/wordprocessingGroup" xmlns:wpi="http://schemas.microsoft.com/office/word/2010/wordprocessingInk" xmlns:wne="http://schemas.microsoft.com/office/word/2006/wordml" xmlns:wps="http://schemas.microsoft.com/office/word/2010/wordprocessingShape" mc:Ignorable="w14 w15 w16se wp14">
   <w:endnote w:type="separator" w:id="-1">
     <w:p>
       <w:pPr>
@@ -6585,7 +7335,7 @@
 </file>
 
 <file path=word/footer1.xml><?xml version="1.0" encoding="utf-8"?>
-<w:ftr xmlns:wpc="http://schemas.microsoft.com/office/word/2010/wordprocessingCanvas" xmlns:cx="http://schemas.microsoft.com/office/drawing/2014/chartex" xmlns:cx1="http://schemas.microsoft.com/office/drawing/2015/9/8/chartex" xmlns:mc="http://schemas.openxmlformats.org/markup-compatibility/2006" xmlns:o="urn:schemas-microsoft-com:office:office" xmlns:r="http://schemas.openxmlformats.org/officeDocument/2006/relationships" xmlns:m="http://schemas.openxmlformats.org/officeDocument/2006/math" xmlns:v="urn:schemas-microsoft-com:vml" xmlns:wp14="http://schemas.microsoft.com/office/word/2010/wordprocessingDrawing" xmlns:wp="http://schemas.openxmlformats.org/drawingml/2006/wordprocessingDrawing" xmlns:w10="urn:schemas-microsoft-com:office:word" xmlns:w="http://schemas.openxmlformats.org/wordprocessingml/2006/main" xmlns:w14="http://schemas.microsoft.com/office/word/2010/wordml" xmlns:w15="http://schemas.microsoft.com/office/word/2012/wordml" xmlns:w16se="http://schemas.microsoft.com/office/word/2015/wordml/symex" xmlns:wpg="http://schemas.microsoft.com/office/word/2010/wordprocessingGroup" xmlns:wpi="http://schemas.microsoft.com/office/word/2010/wordprocessingInk" xmlns:wne="http://schemas.microsoft.com/office/word/2006/wordml" xmlns:wps="http://schemas.microsoft.com/office/word/2010/wordprocessingShape" mc:Ignorable="w14 w15 w16se wp14">
+<w:ftr xmlns:wpc="http://schemas.microsoft.com/office/word/2010/wordprocessingCanvas" xmlns:cx="http://schemas.microsoft.com/office/drawing/2014/chartex" xmlns:mc="http://schemas.openxmlformats.org/markup-compatibility/2006" xmlns:o="urn:schemas-microsoft-com:office:office" xmlns:r="http://schemas.openxmlformats.org/officeDocument/2006/relationships" xmlns:m="http://schemas.openxmlformats.org/officeDocument/2006/math" xmlns:v="urn:schemas-microsoft-com:vml" xmlns:wp14="http://schemas.microsoft.com/office/word/2010/wordprocessingDrawing" xmlns:wp="http://schemas.openxmlformats.org/drawingml/2006/wordprocessingDrawing" xmlns:w10="urn:schemas-microsoft-com:office:word" xmlns:w="http://schemas.openxmlformats.org/wordprocessingml/2006/main" xmlns:w14="http://schemas.microsoft.com/office/word/2010/wordml" xmlns:w15="http://schemas.microsoft.com/office/word/2012/wordml" xmlns:w16se="http://schemas.microsoft.com/office/word/2015/wordml/symex" xmlns:wpg="http://schemas.microsoft.com/office/word/2010/wordprocessingGroup" xmlns:wpi="http://schemas.microsoft.com/office/word/2010/wordprocessingInk" xmlns:wne="http://schemas.microsoft.com/office/word/2006/wordml" xmlns:wps="http://schemas.microsoft.com/office/word/2010/wordprocessingShape" mc:Ignorable="w14 w15 w16se wp14">
   <w:sdt>
     <w:sdtPr>
       <w:id w:val="-868840601"/>
@@ -6621,7 +7371,7 @@
         <w:r>
           <w:rPr>
             <w:noProof/>
-            <w:lang w:eastAsia="es-ES"/>
+            <w:lang w:val="es-PY" w:eastAsia="es-PY"/>
           </w:rPr>
           <mc:AlternateContent>
             <mc:Choice Requires="wps">
@@ -6715,7 +7465,7 @@
                                   <w:szCs w:val="36"/>
                                   <w:lang w:bidi="es-ES"/>
                                 </w:rPr>
-                                <w:t>4</w:t>
+                                <w:t>2</w:t>
                               </w:r>
                               <w:r>
                                 <w:rPr>
@@ -6789,7 +7539,7 @@
                             <w:szCs w:val="36"/>
                             <w:lang w:bidi="es-ES"/>
                           </w:rPr>
-                          <w:t>4</w:t>
+                          <w:t>2</w:t>
                         </w:r>
                         <w:r>
                           <w:rPr>
@@ -6821,12 +7571,12 @@
 </file>
 
 <file path=word/footer2.xml><?xml version="1.0" encoding="utf-8"?>
-<w:ftr xmlns:wpc="http://schemas.microsoft.com/office/word/2010/wordprocessingCanvas" xmlns:cx="http://schemas.microsoft.com/office/drawing/2014/chartex" xmlns:cx1="http://schemas.microsoft.com/office/drawing/2015/9/8/chartex" xmlns:mc="http://schemas.openxmlformats.org/markup-compatibility/2006" xmlns:o="urn:schemas-microsoft-com:office:office" xmlns:r="http://schemas.openxmlformats.org/officeDocument/2006/relationships" xmlns:m="http://schemas.openxmlformats.org/officeDocument/2006/math" xmlns:v="urn:schemas-microsoft-com:vml" xmlns:wp14="http://schemas.microsoft.com/office/word/2010/wordprocessingDrawing" xmlns:wp="http://schemas.openxmlformats.org/drawingml/2006/wordprocessingDrawing" xmlns:w10="urn:schemas-microsoft-com:office:word" xmlns:w="http://schemas.openxmlformats.org/wordprocessingml/2006/main" xmlns:w14="http://schemas.microsoft.com/office/word/2010/wordml" xmlns:w15="http://schemas.microsoft.com/office/word/2012/wordml" xmlns:w16se="http://schemas.microsoft.com/office/word/2015/wordml/symex" xmlns:wpg="http://schemas.microsoft.com/office/word/2010/wordprocessingGroup" xmlns:wpi="http://schemas.microsoft.com/office/word/2010/wordprocessingInk" xmlns:wne="http://schemas.microsoft.com/office/word/2006/wordml" xmlns:wps="http://schemas.microsoft.com/office/word/2010/wordprocessingShape" mc:Ignorable="w14 w15 w16se wp14">
+<w:ftr xmlns:wpc="http://schemas.microsoft.com/office/word/2010/wordprocessingCanvas" xmlns:cx="http://schemas.microsoft.com/office/drawing/2014/chartex" xmlns:mc="http://schemas.openxmlformats.org/markup-compatibility/2006" xmlns:o="urn:schemas-microsoft-com:office:office" xmlns:r="http://schemas.openxmlformats.org/officeDocument/2006/relationships" xmlns:m="http://schemas.openxmlformats.org/officeDocument/2006/math" xmlns:v="urn:schemas-microsoft-com:vml" xmlns:wp14="http://schemas.microsoft.com/office/word/2010/wordprocessingDrawing" xmlns:wp="http://schemas.openxmlformats.org/drawingml/2006/wordprocessingDrawing" xmlns:w10="urn:schemas-microsoft-com:office:word" xmlns:w="http://schemas.openxmlformats.org/wordprocessingml/2006/main" xmlns:w14="http://schemas.microsoft.com/office/word/2010/wordml" xmlns:w15="http://schemas.microsoft.com/office/word/2012/wordml" xmlns:w16se="http://schemas.microsoft.com/office/word/2015/wordml/symex" xmlns:wpg="http://schemas.microsoft.com/office/word/2010/wordprocessingGroup" xmlns:wpi="http://schemas.microsoft.com/office/word/2010/wordprocessingInk" xmlns:wne="http://schemas.microsoft.com/office/word/2006/wordml" xmlns:wps="http://schemas.microsoft.com/office/word/2010/wordprocessingShape" mc:Ignorable="w14 w15 w16se wp14">
   <w:p>
     <w:r>
       <w:rPr>
         <w:noProof/>
-        <w:lang w:eastAsia="es-ES"/>
+        <w:lang w:val="es-PY" w:eastAsia="es-PY"/>
       </w:rPr>
       <mc:AlternateContent>
         <mc:Choice Requires="wps">
@@ -6920,7 +7670,7 @@
                               <w:szCs w:val="36"/>
                               <w:lang w:bidi="es-ES"/>
                             </w:rPr>
-                            <w:t>5</w:t>
+                            <w:t>3</w:t>
                           </w:r>
                           <w:r>
                             <w:rPr>
@@ -6994,7 +7744,7 @@
                         <w:szCs w:val="36"/>
                         <w:lang w:bidi="es-ES"/>
                       </w:rPr>
-                      <w:t>5</w:t>
+                      <w:t>3</w:t>
                     </w:r>
                     <w:r>
                       <w:rPr>
@@ -7028,7 +7778,7 @@
 </file>
 
 <file path=word/footnotes.xml><?xml version="1.0" encoding="utf-8"?>
-<w:footnotes xmlns:wpc="http://schemas.microsoft.com/office/word/2010/wordprocessingCanvas" xmlns:cx="http://schemas.microsoft.com/office/drawing/2014/chartex" xmlns:cx1="http://schemas.microsoft.com/office/drawing/2015/9/8/chartex" xmlns:mc="http://schemas.openxmlformats.org/markup-compatibility/2006" xmlns:o="urn:schemas-microsoft-com:office:office" xmlns:r="http://schemas.openxmlformats.org/officeDocument/2006/relationships" xmlns:m="http://schemas.openxmlformats.org/officeDocument/2006/math" xmlns:v="urn:schemas-microsoft-com:vml" xmlns:wp14="http://schemas.microsoft.com/office/word/2010/wordprocessingDrawing" xmlns:wp="http://schemas.openxmlformats.org/drawingml/2006/wordprocessingDrawing" xmlns:w10="urn:schemas-microsoft-com:office:word" xmlns:w="http://schemas.openxmlformats.org/wordprocessingml/2006/main" xmlns:w14="http://schemas.microsoft.com/office/word/2010/wordml" xmlns:w15="http://schemas.microsoft.com/office/word/2012/wordml" xmlns:w16se="http://schemas.microsoft.com/office/word/2015/wordml/symex" xmlns:wpg="http://schemas.microsoft.com/office/word/2010/wordprocessingGroup" xmlns:wpi="http://schemas.microsoft.com/office/word/2010/wordprocessingInk" xmlns:wne="http://schemas.microsoft.com/office/word/2006/wordml" xmlns:wps="http://schemas.microsoft.com/office/word/2010/wordprocessingShape" mc:Ignorable="w14 w15 w16se wp14">
+<w:footnotes xmlns:wpc="http://schemas.microsoft.com/office/word/2010/wordprocessingCanvas" xmlns:cx="http://schemas.microsoft.com/office/drawing/2014/chartex" xmlns:mc="http://schemas.openxmlformats.org/markup-compatibility/2006" xmlns:o="urn:schemas-microsoft-com:office:office" xmlns:r="http://schemas.openxmlformats.org/officeDocument/2006/relationships" xmlns:m="http://schemas.openxmlformats.org/officeDocument/2006/math" xmlns:v="urn:schemas-microsoft-com:vml" xmlns:wp14="http://schemas.microsoft.com/office/word/2010/wordprocessingDrawing" xmlns:wp="http://schemas.openxmlformats.org/drawingml/2006/wordprocessingDrawing" xmlns:w10="urn:schemas-microsoft-com:office:word" xmlns:w="http://schemas.openxmlformats.org/wordprocessingml/2006/main" xmlns:w14="http://schemas.microsoft.com/office/word/2010/wordml" xmlns:w15="http://schemas.microsoft.com/office/word/2012/wordml" xmlns:w16se="http://schemas.microsoft.com/office/word/2015/wordml/symex" xmlns:wpg="http://schemas.microsoft.com/office/word/2010/wordprocessingGroup" xmlns:wpi="http://schemas.microsoft.com/office/word/2010/wordprocessingInk" xmlns:wne="http://schemas.microsoft.com/office/word/2006/wordml" xmlns:wps="http://schemas.microsoft.com/office/word/2010/wordprocessingShape" mc:Ignorable="w14 w15 w16se wp14">
   <w:footnote w:type="separator" w:id="-1">
     <w:p>
       <w:pPr>
@@ -7053,7 +7803,7 @@
 </file>
 
 <file path=word/numbering.xml><?xml version="1.0" encoding="utf-8"?>
-<w:numbering xmlns:wpc="http://schemas.microsoft.com/office/word/2010/wordprocessingCanvas" xmlns:cx="http://schemas.microsoft.com/office/drawing/2014/chartex" xmlns:cx1="http://schemas.microsoft.com/office/drawing/2015/9/8/chartex" xmlns:mc="http://schemas.openxmlformats.org/markup-compatibility/2006" xmlns:o="urn:schemas-microsoft-com:office:office" xmlns:r="http://schemas.openxmlformats.org/officeDocument/2006/relationships" xmlns:m="http://schemas.openxmlformats.org/officeDocument/2006/math" xmlns:v="urn:schemas-microsoft-com:vml" xmlns:wp14="http://schemas.microsoft.com/office/word/2010/wordprocessingDrawing" xmlns:wp="http://schemas.openxmlformats.org/drawingml/2006/wordprocessingDrawing" xmlns:w10="urn:schemas-microsoft-com:office:word" xmlns:w="http://schemas.openxmlformats.org/wordprocessingml/2006/main" xmlns:w14="http://schemas.microsoft.com/office/word/2010/wordml" xmlns:w15="http://schemas.microsoft.com/office/word/2012/wordml" xmlns:w16se="http://schemas.microsoft.com/office/word/2015/wordml/symex" xmlns:wpg="http://schemas.microsoft.com/office/word/2010/wordprocessingGroup" xmlns:wpi="http://schemas.microsoft.com/office/word/2010/wordprocessingInk" xmlns:wne="http://schemas.microsoft.com/office/word/2006/wordml" xmlns:wps="http://schemas.microsoft.com/office/word/2010/wordprocessingShape" mc:Ignorable="w14 w15 w16se wp14">
+<w:numbering xmlns:wpc="http://schemas.microsoft.com/office/word/2010/wordprocessingCanvas" xmlns:cx="http://schemas.microsoft.com/office/drawing/2014/chartex" xmlns:mc="http://schemas.openxmlformats.org/markup-compatibility/2006" xmlns:o="urn:schemas-microsoft-com:office:office" xmlns:r="http://schemas.openxmlformats.org/officeDocument/2006/relationships" xmlns:m="http://schemas.openxmlformats.org/officeDocument/2006/math" xmlns:v="urn:schemas-microsoft-com:vml" xmlns:wp14="http://schemas.microsoft.com/office/word/2010/wordprocessingDrawing" xmlns:wp="http://schemas.openxmlformats.org/drawingml/2006/wordprocessingDrawing" xmlns:w10="urn:schemas-microsoft-com:office:word" xmlns:w="http://schemas.openxmlformats.org/wordprocessingml/2006/main" xmlns:w14="http://schemas.microsoft.com/office/word/2010/wordml" xmlns:w15="http://schemas.microsoft.com/office/word/2012/wordml" xmlns:w16se="http://schemas.microsoft.com/office/word/2015/wordml/symex" xmlns:wpg="http://schemas.microsoft.com/office/word/2010/wordprocessingGroup" xmlns:wpi="http://schemas.microsoft.com/office/word/2010/wordprocessingInk" xmlns:wne="http://schemas.microsoft.com/office/word/2006/wordml" xmlns:wps="http://schemas.microsoft.com/office/word/2010/wordprocessingShape" mc:Ignorable="w14 w15 w16se wp14">
   <w:abstractNum w:abstractNumId="0" w15:restartNumberingAfterBreak="0">
     <w:nsid w:val="FFFFFF80"/>
     <w:multiLevelType w:val="singleLevel"/>
@@ -7375,6 +8125,232 @@
     </w:lvl>
   </w:abstractNum>
   <w:abstractNum w:abstractNumId="7" w15:restartNumberingAfterBreak="0">
+    <w:nsid w:val="2BF80CF3"/>
+    <w:multiLevelType w:val="hybridMultilevel"/>
+    <w:tmpl w:val="114E4ACA"/>
+    <w:lvl w:ilvl="0" w:tplc="3C0A0001">
+      <w:start w:val="1"/>
+      <w:numFmt w:val="bullet"/>
+      <w:lvlText w:val=""/>
+      <w:lvlJc w:val="left"/>
+      <w:pPr>
+        <w:ind w:left="720" w:hanging="360"/>
+      </w:pPr>
+      <w:rPr>
+        <w:rFonts w:ascii="Symbol" w:hAnsi="Symbol" w:hint="default"/>
+      </w:rPr>
+    </w:lvl>
+    <w:lvl w:ilvl="1" w:tplc="3C0A0003" w:tentative="1">
+      <w:start w:val="1"/>
+      <w:numFmt w:val="bullet"/>
+      <w:lvlText w:val="o"/>
+      <w:lvlJc w:val="left"/>
+      <w:pPr>
+        <w:ind w:left="1440" w:hanging="360"/>
+      </w:pPr>
+      <w:rPr>
+        <w:rFonts w:ascii="Courier New" w:hAnsi="Courier New" w:cs="Courier New" w:hint="default"/>
+      </w:rPr>
+    </w:lvl>
+    <w:lvl w:ilvl="2" w:tplc="3C0A0005" w:tentative="1">
+      <w:start w:val="1"/>
+      <w:numFmt w:val="bullet"/>
+      <w:lvlText w:val=""/>
+      <w:lvlJc w:val="left"/>
+      <w:pPr>
+        <w:ind w:left="2160" w:hanging="360"/>
+      </w:pPr>
+      <w:rPr>
+        <w:rFonts w:ascii="Wingdings" w:hAnsi="Wingdings" w:hint="default"/>
+      </w:rPr>
+    </w:lvl>
+    <w:lvl w:ilvl="3" w:tplc="3C0A0001" w:tentative="1">
+      <w:start w:val="1"/>
+      <w:numFmt w:val="bullet"/>
+      <w:lvlText w:val=""/>
+      <w:lvlJc w:val="left"/>
+      <w:pPr>
+        <w:ind w:left="2880" w:hanging="360"/>
+      </w:pPr>
+      <w:rPr>
+        <w:rFonts w:ascii="Symbol" w:hAnsi="Symbol" w:hint="default"/>
+      </w:rPr>
+    </w:lvl>
+    <w:lvl w:ilvl="4" w:tplc="3C0A0003" w:tentative="1">
+      <w:start w:val="1"/>
+      <w:numFmt w:val="bullet"/>
+      <w:lvlText w:val="o"/>
+      <w:lvlJc w:val="left"/>
+      <w:pPr>
+        <w:ind w:left="3600" w:hanging="360"/>
+      </w:pPr>
+      <w:rPr>
+        <w:rFonts w:ascii="Courier New" w:hAnsi="Courier New" w:cs="Courier New" w:hint="default"/>
+      </w:rPr>
+    </w:lvl>
+    <w:lvl w:ilvl="5" w:tplc="3C0A0005" w:tentative="1">
+      <w:start w:val="1"/>
+      <w:numFmt w:val="bullet"/>
+      <w:lvlText w:val=""/>
+      <w:lvlJc w:val="left"/>
+      <w:pPr>
+        <w:ind w:left="4320" w:hanging="360"/>
+      </w:pPr>
+      <w:rPr>
+        <w:rFonts w:ascii="Wingdings" w:hAnsi="Wingdings" w:hint="default"/>
+      </w:rPr>
+    </w:lvl>
+    <w:lvl w:ilvl="6" w:tplc="3C0A0001" w:tentative="1">
+      <w:start w:val="1"/>
+      <w:numFmt w:val="bullet"/>
+      <w:lvlText w:val=""/>
+      <w:lvlJc w:val="left"/>
+      <w:pPr>
+        <w:ind w:left="5040" w:hanging="360"/>
+      </w:pPr>
+      <w:rPr>
+        <w:rFonts w:ascii="Symbol" w:hAnsi="Symbol" w:hint="default"/>
+      </w:rPr>
+    </w:lvl>
+    <w:lvl w:ilvl="7" w:tplc="3C0A0003" w:tentative="1">
+      <w:start w:val="1"/>
+      <w:numFmt w:val="bullet"/>
+      <w:lvlText w:val="o"/>
+      <w:lvlJc w:val="left"/>
+      <w:pPr>
+        <w:ind w:left="5760" w:hanging="360"/>
+      </w:pPr>
+      <w:rPr>
+        <w:rFonts w:ascii="Courier New" w:hAnsi="Courier New" w:cs="Courier New" w:hint="default"/>
+      </w:rPr>
+    </w:lvl>
+    <w:lvl w:ilvl="8" w:tplc="3C0A0005" w:tentative="1">
+      <w:start w:val="1"/>
+      <w:numFmt w:val="bullet"/>
+      <w:lvlText w:val=""/>
+      <w:lvlJc w:val="left"/>
+      <w:pPr>
+        <w:ind w:left="6480" w:hanging="360"/>
+      </w:pPr>
+      <w:rPr>
+        <w:rFonts w:ascii="Wingdings" w:hAnsi="Wingdings" w:hint="default"/>
+      </w:rPr>
+    </w:lvl>
+  </w:abstractNum>
+  <w:abstractNum w:abstractNumId="8" w15:restartNumberingAfterBreak="0">
+    <w:nsid w:val="2F2145A2"/>
+    <w:multiLevelType w:val="hybridMultilevel"/>
+    <w:tmpl w:val="5C1AB566"/>
+    <w:lvl w:ilvl="0" w:tplc="3C0A0001">
+      <w:start w:val="1"/>
+      <w:numFmt w:val="bullet"/>
+      <w:lvlText w:val=""/>
+      <w:lvlJc w:val="left"/>
+      <w:pPr>
+        <w:ind w:left="780" w:hanging="360"/>
+      </w:pPr>
+      <w:rPr>
+        <w:rFonts w:ascii="Symbol" w:hAnsi="Symbol" w:hint="default"/>
+      </w:rPr>
+    </w:lvl>
+    <w:lvl w:ilvl="1" w:tplc="3C0A0003" w:tentative="1">
+      <w:start w:val="1"/>
+      <w:numFmt w:val="bullet"/>
+      <w:lvlText w:val="o"/>
+      <w:lvlJc w:val="left"/>
+      <w:pPr>
+        <w:ind w:left="1500" w:hanging="360"/>
+      </w:pPr>
+      <w:rPr>
+        <w:rFonts w:ascii="Courier New" w:hAnsi="Courier New" w:cs="Courier New" w:hint="default"/>
+      </w:rPr>
+    </w:lvl>
+    <w:lvl w:ilvl="2" w:tplc="3C0A0005" w:tentative="1">
+      <w:start w:val="1"/>
+      <w:numFmt w:val="bullet"/>
+      <w:lvlText w:val=""/>
+      <w:lvlJc w:val="left"/>
+      <w:pPr>
+        <w:ind w:left="2220" w:hanging="360"/>
+      </w:pPr>
+      <w:rPr>
+        <w:rFonts w:ascii="Wingdings" w:hAnsi="Wingdings" w:hint="default"/>
+      </w:rPr>
+    </w:lvl>
+    <w:lvl w:ilvl="3" w:tplc="3C0A0001" w:tentative="1">
+      <w:start w:val="1"/>
+      <w:numFmt w:val="bullet"/>
+      <w:lvlText w:val=""/>
+      <w:lvlJc w:val="left"/>
+      <w:pPr>
+        <w:ind w:left="2940" w:hanging="360"/>
+      </w:pPr>
+      <w:rPr>
+        <w:rFonts w:ascii="Symbol" w:hAnsi="Symbol" w:hint="default"/>
+      </w:rPr>
+    </w:lvl>
+    <w:lvl w:ilvl="4" w:tplc="3C0A0003" w:tentative="1">
+      <w:start w:val="1"/>
+      <w:numFmt w:val="bullet"/>
+      <w:lvlText w:val="o"/>
+      <w:lvlJc w:val="left"/>
+      <w:pPr>
+        <w:ind w:left="3660" w:hanging="360"/>
+      </w:pPr>
+      <w:rPr>
+        <w:rFonts w:ascii="Courier New" w:hAnsi="Courier New" w:cs="Courier New" w:hint="default"/>
+      </w:rPr>
+    </w:lvl>
+    <w:lvl w:ilvl="5" w:tplc="3C0A0005" w:tentative="1">
+      <w:start w:val="1"/>
+      <w:numFmt w:val="bullet"/>
+      <w:lvlText w:val=""/>
+      <w:lvlJc w:val="left"/>
+      <w:pPr>
+        <w:ind w:left="4380" w:hanging="360"/>
+      </w:pPr>
+      <w:rPr>
+        <w:rFonts w:ascii="Wingdings" w:hAnsi="Wingdings" w:hint="default"/>
+      </w:rPr>
+    </w:lvl>
+    <w:lvl w:ilvl="6" w:tplc="3C0A0001" w:tentative="1">
+      <w:start w:val="1"/>
+      <w:numFmt w:val="bullet"/>
+      <w:lvlText w:val=""/>
+      <w:lvlJc w:val="left"/>
+      <w:pPr>
+        <w:ind w:left="5100" w:hanging="360"/>
+      </w:pPr>
+      <w:rPr>
+        <w:rFonts w:ascii="Symbol" w:hAnsi="Symbol" w:hint="default"/>
+      </w:rPr>
+    </w:lvl>
+    <w:lvl w:ilvl="7" w:tplc="3C0A0003" w:tentative="1">
+      <w:start w:val="1"/>
+      <w:numFmt w:val="bullet"/>
+      <w:lvlText w:val="o"/>
+      <w:lvlJc w:val="left"/>
+      <w:pPr>
+        <w:ind w:left="5820" w:hanging="360"/>
+      </w:pPr>
+      <w:rPr>
+        <w:rFonts w:ascii="Courier New" w:hAnsi="Courier New" w:cs="Courier New" w:hint="default"/>
+      </w:rPr>
+    </w:lvl>
+    <w:lvl w:ilvl="8" w:tplc="3C0A0005" w:tentative="1">
+      <w:start w:val="1"/>
+      <w:numFmt w:val="bullet"/>
+      <w:lvlText w:val=""/>
+      <w:lvlJc w:val="left"/>
+      <w:pPr>
+        <w:ind w:left="6540" w:hanging="360"/>
+      </w:pPr>
+      <w:rPr>
+        <w:rFonts w:ascii="Wingdings" w:hAnsi="Wingdings" w:hint="default"/>
+      </w:rPr>
+    </w:lvl>
+  </w:abstractNum>
+  <w:abstractNum w:abstractNumId="9" w15:restartNumberingAfterBreak="0">
     <w:nsid w:val="3EA61DA1"/>
     <w:multiLevelType w:val="hybridMultilevel"/>
     <w:tmpl w:val="2690D608"/>
@@ -7486,7 +8462,346 @@
       </w:rPr>
     </w:lvl>
   </w:abstractNum>
-  <w:abstractNum w:abstractNumId="8" w15:restartNumberingAfterBreak="0">
+  <w:abstractNum w:abstractNumId="10" w15:restartNumberingAfterBreak="0">
+    <w:nsid w:val="440F320C"/>
+    <w:multiLevelType w:val="hybridMultilevel"/>
+    <w:tmpl w:val="8B8ABF44"/>
+    <w:lvl w:ilvl="0" w:tplc="3C0A0001">
+      <w:start w:val="1"/>
+      <w:numFmt w:val="bullet"/>
+      <w:lvlText w:val=""/>
+      <w:lvlJc w:val="left"/>
+      <w:pPr>
+        <w:ind w:left="720" w:hanging="360"/>
+      </w:pPr>
+      <w:rPr>
+        <w:rFonts w:ascii="Symbol" w:hAnsi="Symbol" w:hint="default"/>
+      </w:rPr>
+    </w:lvl>
+    <w:lvl w:ilvl="1" w:tplc="3C0A0003" w:tentative="1">
+      <w:start w:val="1"/>
+      <w:numFmt w:val="bullet"/>
+      <w:lvlText w:val="o"/>
+      <w:lvlJc w:val="left"/>
+      <w:pPr>
+        <w:ind w:left="1440" w:hanging="360"/>
+      </w:pPr>
+      <w:rPr>
+        <w:rFonts w:ascii="Courier New" w:hAnsi="Courier New" w:cs="Courier New" w:hint="default"/>
+      </w:rPr>
+    </w:lvl>
+    <w:lvl w:ilvl="2" w:tplc="3C0A0005" w:tentative="1">
+      <w:start w:val="1"/>
+      <w:numFmt w:val="bullet"/>
+      <w:lvlText w:val=""/>
+      <w:lvlJc w:val="left"/>
+      <w:pPr>
+        <w:ind w:left="2160" w:hanging="360"/>
+      </w:pPr>
+      <w:rPr>
+        <w:rFonts w:ascii="Wingdings" w:hAnsi="Wingdings" w:hint="default"/>
+      </w:rPr>
+    </w:lvl>
+    <w:lvl w:ilvl="3" w:tplc="3C0A0001" w:tentative="1">
+      <w:start w:val="1"/>
+      <w:numFmt w:val="bullet"/>
+      <w:lvlText w:val=""/>
+      <w:lvlJc w:val="left"/>
+      <w:pPr>
+        <w:ind w:left="2880" w:hanging="360"/>
+      </w:pPr>
+      <w:rPr>
+        <w:rFonts w:ascii="Symbol" w:hAnsi="Symbol" w:hint="default"/>
+      </w:rPr>
+    </w:lvl>
+    <w:lvl w:ilvl="4" w:tplc="3C0A0003" w:tentative="1">
+      <w:start w:val="1"/>
+      <w:numFmt w:val="bullet"/>
+      <w:lvlText w:val="o"/>
+      <w:lvlJc w:val="left"/>
+      <w:pPr>
+        <w:ind w:left="3600" w:hanging="360"/>
+      </w:pPr>
+      <w:rPr>
+        <w:rFonts w:ascii="Courier New" w:hAnsi="Courier New" w:cs="Courier New" w:hint="default"/>
+      </w:rPr>
+    </w:lvl>
+    <w:lvl w:ilvl="5" w:tplc="3C0A0005" w:tentative="1">
+      <w:start w:val="1"/>
+      <w:numFmt w:val="bullet"/>
+      <w:lvlText w:val=""/>
+      <w:lvlJc w:val="left"/>
+      <w:pPr>
+        <w:ind w:left="4320" w:hanging="360"/>
+      </w:pPr>
+      <w:rPr>
+        <w:rFonts w:ascii="Wingdings" w:hAnsi="Wingdings" w:hint="default"/>
+      </w:rPr>
+    </w:lvl>
+    <w:lvl w:ilvl="6" w:tplc="3C0A0001" w:tentative="1">
+      <w:start w:val="1"/>
+      <w:numFmt w:val="bullet"/>
+      <w:lvlText w:val=""/>
+      <w:lvlJc w:val="left"/>
+      <w:pPr>
+        <w:ind w:left="5040" w:hanging="360"/>
+      </w:pPr>
+      <w:rPr>
+        <w:rFonts w:ascii="Symbol" w:hAnsi="Symbol" w:hint="default"/>
+      </w:rPr>
+    </w:lvl>
+    <w:lvl w:ilvl="7" w:tplc="3C0A0003" w:tentative="1">
+      <w:start w:val="1"/>
+      <w:numFmt w:val="bullet"/>
+      <w:lvlText w:val="o"/>
+      <w:lvlJc w:val="left"/>
+      <w:pPr>
+        <w:ind w:left="5760" w:hanging="360"/>
+      </w:pPr>
+      <w:rPr>
+        <w:rFonts w:ascii="Courier New" w:hAnsi="Courier New" w:cs="Courier New" w:hint="default"/>
+      </w:rPr>
+    </w:lvl>
+    <w:lvl w:ilvl="8" w:tplc="3C0A0005" w:tentative="1">
+      <w:start w:val="1"/>
+      <w:numFmt w:val="bullet"/>
+      <w:lvlText w:val=""/>
+      <w:lvlJc w:val="left"/>
+      <w:pPr>
+        <w:ind w:left="6480" w:hanging="360"/>
+      </w:pPr>
+      <w:rPr>
+        <w:rFonts w:ascii="Wingdings" w:hAnsi="Wingdings" w:hint="default"/>
+      </w:rPr>
+    </w:lvl>
+  </w:abstractNum>
+  <w:abstractNum w:abstractNumId="11" w15:restartNumberingAfterBreak="0">
+    <w:nsid w:val="4F3A1F1A"/>
+    <w:multiLevelType w:val="hybridMultilevel"/>
+    <w:tmpl w:val="B4EC4CAE"/>
+    <w:lvl w:ilvl="0" w:tplc="3C0A0001">
+      <w:start w:val="1"/>
+      <w:numFmt w:val="bullet"/>
+      <w:lvlText w:val=""/>
+      <w:lvlJc w:val="left"/>
+      <w:pPr>
+        <w:ind w:left="1440" w:hanging="360"/>
+      </w:pPr>
+      <w:rPr>
+        <w:rFonts w:ascii="Symbol" w:hAnsi="Symbol" w:hint="default"/>
+      </w:rPr>
+    </w:lvl>
+    <w:lvl w:ilvl="1" w:tplc="3C0A0003" w:tentative="1">
+      <w:start w:val="1"/>
+      <w:numFmt w:val="bullet"/>
+      <w:lvlText w:val="o"/>
+      <w:lvlJc w:val="left"/>
+      <w:pPr>
+        <w:ind w:left="2160" w:hanging="360"/>
+      </w:pPr>
+      <w:rPr>
+        <w:rFonts w:ascii="Courier New" w:hAnsi="Courier New" w:cs="Courier New" w:hint="default"/>
+      </w:rPr>
+    </w:lvl>
+    <w:lvl w:ilvl="2" w:tplc="3C0A0005" w:tentative="1">
+      <w:start w:val="1"/>
+      <w:numFmt w:val="bullet"/>
+      <w:lvlText w:val=""/>
+      <w:lvlJc w:val="left"/>
+      <w:pPr>
+        <w:ind w:left="2880" w:hanging="360"/>
+      </w:pPr>
+      <w:rPr>
+        <w:rFonts w:ascii="Wingdings" w:hAnsi="Wingdings" w:hint="default"/>
+      </w:rPr>
+    </w:lvl>
+    <w:lvl w:ilvl="3" w:tplc="3C0A0001" w:tentative="1">
+      <w:start w:val="1"/>
+      <w:numFmt w:val="bullet"/>
+      <w:lvlText w:val=""/>
+      <w:lvlJc w:val="left"/>
+      <w:pPr>
+        <w:ind w:left="3600" w:hanging="360"/>
+      </w:pPr>
+      <w:rPr>
+        <w:rFonts w:ascii="Symbol" w:hAnsi="Symbol" w:hint="default"/>
+      </w:rPr>
+    </w:lvl>
+    <w:lvl w:ilvl="4" w:tplc="3C0A0003" w:tentative="1">
+      <w:start w:val="1"/>
+      <w:numFmt w:val="bullet"/>
+      <w:lvlText w:val="o"/>
+      <w:lvlJc w:val="left"/>
+      <w:pPr>
+        <w:ind w:left="4320" w:hanging="360"/>
+      </w:pPr>
+      <w:rPr>
+        <w:rFonts w:ascii="Courier New" w:hAnsi="Courier New" w:cs="Courier New" w:hint="default"/>
+      </w:rPr>
+    </w:lvl>
+    <w:lvl w:ilvl="5" w:tplc="3C0A0005" w:tentative="1">
+      <w:start w:val="1"/>
+      <w:numFmt w:val="bullet"/>
+      <w:lvlText w:val=""/>
+      <w:lvlJc w:val="left"/>
+      <w:pPr>
+        <w:ind w:left="5040" w:hanging="360"/>
+      </w:pPr>
+      <w:rPr>
+        <w:rFonts w:ascii="Wingdings" w:hAnsi="Wingdings" w:hint="default"/>
+      </w:rPr>
+    </w:lvl>
+    <w:lvl w:ilvl="6" w:tplc="3C0A0001" w:tentative="1">
+      <w:start w:val="1"/>
+      <w:numFmt w:val="bullet"/>
+      <w:lvlText w:val=""/>
+      <w:lvlJc w:val="left"/>
+      <w:pPr>
+        <w:ind w:left="5760" w:hanging="360"/>
+      </w:pPr>
+      <w:rPr>
+        <w:rFonts w:ascii="Symbol" w:hAnsi="Symbol" w:hint="default"/>
+      </w:rPr>
+    </w:lvl>
+    <w:lvl w:ilvl="7" w:tplc="3C0A0003" w:tentative="1">
+      <w:start w:val="1"/>
+      <w:numFmt w:val="bullet"/>
+      <w:lvlText w:val="o"/>
+      <w:lvlJc w:val="left"/>
+      <w:pPr>
+        <w:ind w:left="6480" w:hanging="360"/>
+      </w:pPr>
+      <w:rPr>
+        <w:rFonts w:ascii="Courier New" w:hAnsi="Courier New" w:cs="Courier New" w:hint="default"/>
+      </w:rPr>
+    </w:lvl>
+    <w:lvl w:ilvl="8" w:tplc="3C0A0005" w:tentative="1">
+      <w:start w:val="1"/>
+      <w:numFmt w:val="bullet"/>
+      <w:lvlText w:val=""/>
+      <w:lvlJc w:val="left"/>
+      <w:pPr>
+        <w:ind w:left="7200" w:hanging="360"/>
+      </w:pPr>
+      <w:rPr>
+        <w:rFonts w:ascii="Wingdings" w:hAnsi="Wingdings" w:hint="default"/>
+      </w:rPr>
+    </w:lvl>
+  </w:abstractNum>
+  <w:abstractNum w:abstractNumId="12" w15:restartNumberingAfterBreak="0">
+    <w:nsid w:val="695F23F9"/>
+    <w:multiLevelType w:val="hybridMultilevel"/>
+    <w:tmpl w:val="739A5406"/>
+    <w:lvl w:ilvl="0" w:tplc="3C0A0001">
+      <w:start w:val="1"/>
+      <w:numFmt w:val="bullet"/>
+      <w:lvlText w:val=""/>
+      <w:lvlJc w:val="left"/>
+      <w:pPr>
+        <w:ind w:left="720" w:hanging="360"/>
+      </w:pPr>
+      <w:rPr>
+        <w:rFonts w:ascii="Symbol" w:hAnsi="Symbol" w:hint="default"/>
+      </w:rPr>
+    </w:lvl>
+    <w:lvl w:ilvl="1" w:tplc="3C0A0003" w:tentative="1">
+      <w:start w:val="1"/>
+      <w:numFmt w:val="bullet"/>
+      <w:lvlText w:val="o"/>
+      <w:lvlJc w:val="left"/>
+      <w:pPr>
+        <w:ind w:left="1440" w:hanging="360"/>
+      </w:pPr>
+      <w:rPr>
+        <w:rFonts w:ascii="Courier New" w:hAnsi="Courier New" w:cs="Courier New" w:hint="default"/>
+      </w:rPr>
+    </w:lvl>
+    <w:lvl w:ilvl="2" w:tplc="3C0A0005" w:tentative="1">
+      <w:start w:val="1"/>
+      <w:numFmt w:val="bullet"/>
+      <w:lvlText w:val=""/>
+      <w:lvlJc w:val="left"/>
+      <w:pPr>
+        <w:ind w:left="2160" w:hanging="360"/>
+      </w:pPr>
+      <w:rPr>
+        <w:rFonts w:ascii="Wingdings" w:hAnsi="Wingdings" w:hint="default"/>
+      </w:rPr>
+    </w:lvl>
+    <w:lvl w:ilvl="3" w:tplc="3C0A0001" w:tentative="1">
+      <w:start w:val="1"/>
+      <w:numFmt w:val="bullet"/>
+      <w:lvlText w:val=""/>
+      <w:lvlJc w:val="left"/>
+      <w:pPr>
+        <w:ind w:left="2880" w:hanging="360"/>
+      </w:pPr>
+      <w:rPr>
+        <w:rFonts w:ascii="Symbol" w:hAnsi="Symbol" w:hint="default"/>
+      </w:rPr>
+    </w:lvl>
+    <w:lvl w:ilvl="4" w:tplc="3C0A0003" w:tentative="1">
+      <w:start w:val="1"/>
+      <w:numFmt w:val="bullet"/>
+      <w:lvlText w:val="o"/>
+      <w:lvlJc w:val="left"/>
+      <w:pPr>
+        <w:ind w:left="3600" w:hanging="360"/>
+      </w:pPr>
+      <w:rPr>
+        <w:rFonts w:ascii="Courier New" w:hAnsi="Courier New" w:cs="Courier New" w:hint="default"/>
+      </w:rPr>
+    </w:lvl>
+    <w:lvl w:ilvl="5" w:tplc="3C0A0005" w:tentative="1">
+      <w:start w:val="1"/>
+      <w:numFmt w:val="bullet"/>
+      <w:lvlText w:val=""/>
+      <w:lvlJc w:val="left"/>
+      <w:pPr>
+        <w:ind w:left="4320" w:hanging="360"/>
+      </w:pPr>
+      <w:rPr>
+        <w:rFonts w:ascii="Wingdings" w:hAnsi="Wingdings" w:hint="default"/>
+      </w:rPr>
+    </w:lvl>
+    <w:lvl w:ilvl="6" w:tplc="3C0A0001" w:tentative="1">
+      <w:start w:val="1"/>
+      <w:numFmt w:val="bullet"/>
+      <w:lvlText w:val=""/>
+      <w:lvlJc w:val="left"/>
+      <w:pPr>
+        <w:ind w:left="5040" w:hanging="360"/>
+      </w:pPr>
+      <w:rPr>
+        <w:rFonts w:ascii="Symbol" w:hAnsi="Symbol" w:hint="default"/>
+      </w:rPr>
+    </w:lvl>
+    <w:lvl w:ilvl="7" w:tplc="3C0A0003" w:tentative="1">
+      <w:start w:val="1"/>
+      <w:numFmt w:val="bullet"/>
+      <w:lvlText w:val="o"/>
+      <w:lvlJc w:val="left"/>
+      <w:pPr>
+        <w:ind w:left="5760" w:hanging="360"/>
+      </w:pPr>
+      <w:rPr>
+        <w:rFonts w:ascii="Courier New" w:hAnsi="Courier New" w:cs="Courier New" w:hint="default"/>
+      </w:rPr>
+    </w:lvl>
+    <w:lvl w:ilvl="8" w:tplc="3C0A0005" w:tentative="1">
+      <w:start w:val="1"/>
+      <w:numFmt w:val="bullet"/>
+      <w:lvlText w:val=""/>
+      <w:lvlJc w:val="left"/>
+      <w:pPr>
+        <w:ind w:left="6480" w:hanging="360"/>
+      </w:pPr>
+      <w:rPr>
+        <w:rFonts w:ascii="Wingdings" w:hAnsi="Wingdings" w:hint="default"/>
+      </w:rPr>
+    </w:lvl>
+  </w:abstractNum>
+  <w:abstractNum w:abstractNumId="13" w15:restartNumberingAfterBreak="0">
     <w:nsid w:val="6ACE252D"/>
     <w:multiLevelType w:val="hybridMultilevel"/>
     <w:tmpl w:val="D8223F80"/>
@@ -7572,7 +8887,7 @@
       </w:pPr>
     </w:lvl>
   </w:abstractNum>
-  <w:abstractNum w:abstractNumId="9" w15:restartNumberingAfterBreak="0">
+  <w:abstractNum w:abstractNumId="14" w15:restartNumberingAfterBreak="0">
     <w:nsid w:val="77DE64D3"/>
     <w:multiLevelType w:val="hybridMultilevel"/>
     <w:tmpl w:val="7A0C7A96"/>
@@ -7730,19 +9045,34 @@
     <w:abstractNumId w:val="0"/>
   </w:num>
   <w:num w:numId="16">
-    <w:abstractNumId w:val="7"/>
+    <w:abstractNumId w:val="9"/>
   </w:num>
   <w:num w:numId="17">
-    <w:abstractNumId w:val="9"/>
+    <w:abstractNumId w:val="14"/>
   </w:num>
   <w:num w:numId="18">
     <w:abstractNumId w:val="6"/>
   </w:num>
   <w:num w:numId="19">
-    <w:abstractNumId w:val="8"/>
+    <w:abstractNumId w:val="13"/>
   </w:num>
   <w:num w:numId="20">
     <w:abstractNumId w:val="5"/>
+  </w:num>
+  <w:num w:numId="21">
+    <w:abstractNumId w:val="10"/>
+  </w:num>
+  <w:num w:numId="22">
+    <w:abstractNumId w:val="8"/>
+  </w:num>
+  <w:num w:numId="23">
+    <w:abstractNumId w:val="11"/>
+  </w:num>
+  <w:num w:numId="24">
+    <w:abstractNumId w:val="12"/>
+  </w:num>
+  <w:num w:numId="25">
+    <w:abstractNumId w:val="7"/>
   </w:num>
 </w:numbering>
 </file>
@@ -9460,7 +10790,7 @@
 </file>
 
 <file path=customXml/itemProps1.xml><?xml version="1.0" encoding="utf-8"?>
-<ds:datastoreItem xmlns:ds="http://schemas.openxmlformats.org/officeDocument/2006/customXml" ds:itemID="{880C8540-BA0E-4AE9-A14E-66283B4E4D24}">
+<ds:datastoreItem xmlns:ds="http://schemas.openxmlformats.org/officeDocument/2006/customXml" ds:itemID="{C1C7AB53-1513-40C2-A2BE-5F58C6803B6B}">
   <ds:schemaRefs>
     <ds:schemaRef ds:uri="http://schemas.openxmlformats.org/officeDocument/2006/bibliography"/>
   </ds:schemaRefs>

</xml_diff>